<commit_message>
Added section 7, started on section 8
</commit_message>
<xml_diff>
--- a/Documentation_RUS/УМПК_Р_Руководство_по_эксплуатации_RUS.docx
+++ b/Documentation_RUS/УМПК_Р_Руководство_по_эксплуатации_RUS.docx
@@ -20911,7 +20911,7 @@
           <w:rFonts w:ascii="American Typewriter" w:hAnsi="American Typewriter" w:hint="default"/>
           <w:rtl w:val="0"/>
         </w:rPr>
-        <w:t xml:space="preserve">ВНИМАНИЕ </w:t>
+        <w:t>ВНИМАНИЕ</w:t>
       </w:r>
       <w:r>
         <w:rPr>
@@ -23692,6 +23692,14 @@
       </w:r>
       <w:r>
         <w:rPr>
+          <w:rFonts w:ascii="American Typewriter" w:hAnsi="American Typewriter"/>
+          <w:rtl w:val="0"/>
+          <w:lang w:val="en-US"/>
+        </w:rPr>
+        <w:t>[</w:t>
+      </w:r>
+      <w:r>
+        <w:rPr>
           <w:rFonts w:ascii="American Typewriter" w:hAnsi="American Typewriter" w:hint="default"/>
           <w:rtl w:val="0"/>
           <w:lang w:val="ru-RU"/>
@@ -23700,6 +23708,14 @@
       </w:r>
       <w:r>
         <w:rPr>
+          <w:rFonts w:ascii="American Typewriter" w:hAnsi="American Typewriter"/>
+          <w:rtl w:val="0"/>
+          <w:lang w:val="en-US"/>
+        </w:rPr>
+        <w:t>]</w:t>
+      </w:r>
+      <w:r>
+        <w:rPr>
           <w:rFonts w:ascii="American Typewriter" w:hAnsi="American Typewriter" w:hint="default"/>
           <w:rtl w:val="0"/>
           <w:lang w:val="ru-RU"/>
@@ -23736,7 +23752,38 @@
           <w:rFonts w:ascii="American Typewriter" w:hAnsi="American Typewriter" w:hint="default"/>
           <w:rtl w:val="0"/>
         </w:rPr>
-        <w:t>Клавиша ТАБ формирует пробел и перемещает курсор на одно знакоместо вправо</w:t>
+        <w:t xml:space="preserve">Клавиша </w:t>
+      </w:r>
+      <w:r>
+        <w:rPr>
+          <w:rFonts w:ascii="American Typewriter" w:hAnsi="American Typewriter"/>
+          <w:rtl w:val="0"/>
+          <w:lang w:val="en-US"/>
+        </w:rPr>
+        <w:t>[</w:t>
+      </w:r>
+      <w:r>
+        <w:rPr>
+          <w:rFonts w:ascii="American Typewriter" w:hAnsi="American Typewriter" w:hint="default"/>
+          <w:rtl w:val="0"/>
+        </w:rPr>
+        <w:t>ТАБ</w:t>
+      </w:r>
+      <w:r>
+        <w:rPr>
+          <w:rFonts w:ascii="American Typewriter" w:hAnsi="American Typewriter"/>
+          <w:rtl w:val="0"/>
+          <w:lang w:val="en-US"/>
+        </w:rPr>
+        <w:t>]</w:t>
+      </w:r>
+      <w:r>
+        <w:rPr>
+          <w:rFonts w:ascii="American Typewriter" w:hAnsi="American Typewriter" w:hint="default"/>
+          <w:rtl w:val="0"/>
+          <w:lang w:val="ru-RU"/>
+        </w:rPr>
+        <w:t xml:space="preserve"> формирует пробел и перемещает курсор на одно знакоместо вправо</w:t>
       </w:r>
       <w:r>
         <w:rPr>
@@ -23782,9 +23829,39 @@
         <w:rPr>
           <w:rFonts w:ascii="American Typewriter" w:hAnsi="American Typewriter" w:hint="default"/>
           <w:rtl w:val="0"/>
-          <w:lang w:val="ru-RU"/>
-        </w:rPr>
-        <w:t>Клавиша СТР производит отирание содержимого всего экрана с</w:t>
+        </w:rPr>
+        <w:t xml:space="preserve">Клавиша </w:t>
+      </w:r>
+      <w:r>
+        <w:rPr>
+          <w:rFonts w:ascii="American Typewriter" w:hAnsi="American Typewriter"/>
+          <w:rtl w:val="0"/>
+          <w:lang w:val="en-US"/>
+        </w:rPr>
+        <w:t>[</w:t>
+      </w:r>
+      <w:r>
+        <w:rPr>
+          <w:rFonts w:ascii="American Typewriter" w:hAnsi="American Typewriter" w:hint="default"/>
+          <w:rtl w:val="0"/>
+        </w:rPr>
+        <w:t>СТР</w:t>
+      </w:r>
+      <w:r>
+        <w:rPr>
+          <w:rFonts w:ascii="American Typewriter" w:hAnsi="American Typewriter"/>
+          <w:rtl w:val="0"/>
+          <w:lang w:val="en-US"/>
+        </w:rPr>
+        <w:t>]</w:t>
+      </w:r>
+      <w:r>
+        <w:rPr>
+          <w:rFonts w:ascii="American Typewriter" w:hAnsi="American Typewriter" w:hint="default"/>
+          <w:rtl w:val="0"/>
+          <w:lang w:val="ru-RU"/>
+        </w:rPr>
+        <w:t xml:space="preserve"> производит отирание содержимого всего экрана с</w:t>
       </w:r>
       <w:r>
         <w:rPr>
@@ -23896,6 +23973,14 @@
         <w:rPr>
           <w:rFonts w:ascii="American Typewriter" w:hAnsi="American Typewriter"/>
           <w:rtl w:val="0"/>
+          <w:lang w:val="en-US"/>
+        </w:rPr>
+        <w:t>[</w:t>
+      </w:r>
+      <w:r>
+        <w:rPr>
+          <w:rFonts w:ascii="American Typewriter" w:hAnsi="American Typewriter"/>
+          <w:rtl w:val="0"/>
         </w:rPr>
         <w:t>F</w:t>
       </w:r>
@@ -23905,58 +23990,2143 @@
           <w:rtl w:val="0"/>
           <w:lang w:val="ru-RU"/>
         </w:rPr>
-        <w:t xml:space="preserve">1 </w:t>
-      </w:r>
-      <w:r>
-        <w:rPr>
-          <w:rFonts w:ascii="American Typewriter" w:hAnsi="American Typewriter" w:hint="default"/>
-          <w:rtl w:val="0"/>
-          <w:lang w:val="ru-RU"/>
-        </w:rPr>
-        <w:t xml:space="preserve">… </w:t>
-      </w:r>
-      <w:r>
-        <w:rPr>
-          <w:rFonts w:ascii="American Typewriter" w:hAnsi="American Typewriter"/>
-          <w:rtl w:val="0"/>
-          <w:lang w:val="en-US"/>
+        <w:t>1</w:t>
+      </w:r>
+      <w:r>
+        <w:rPr>
+          <w:rFonts w:ascii="American Typewriter" w:hAnsi="American Typewriter"/>
+          <w:rtl w:val="0"/>
+          <w:lang w:val="en-US"/>
+        </w:rPr>
+        <w:t>]</w:t>
+      </w:r>
+      <w:r>
+        <w:rPr>
+          <w:rFonts w:ascii="American Typewriter" w:hAnsi="American Typewriter" w:hint="default"/>
+          <w:rtl w:val="0"/>
+          <w:lang w:val="ru-RU"/>
+        </w:rPr>
+        <w:t xml:space="preserve"> … </w:t>
+      </w:r>
+      <w:r>
+        <w:rPr>
+          <w:rFonts w:ascii="American Typewriter" w:hAnsi="American Typewriter"/>
+          <w:rtl w:val="0"/>
+          <w:lang w:val="en-US"/>
+        </w:rPr>
+        <w:t>[F</w:t>
+      </w:r>
+      <w:r>
+        <w:rPr>
+          <w:rFonts w:ascii="American Typewriter" w:hAnsi="American Typewriter"/>
+          <w:rtl w:val="0"/>
+          <w:lang w:val="ru-RU"/>
+        </w:rPr>
+        <w:t>4</w:t>
+      </w:r>
+      <w:r>
+        <w:rPr>
+          <w:rFonts w:ascii="American Typewriter" w:hAnsi="American Typewriter"/>
+          <w:rtl w:val="0"/>
+          <w:lang w:val="en-US"/>
+        </w:rPr>
+        <w:t>]</w:t>
+      </w:r>
+      <w:r>
+        <w:rPr>
+          <w:rFonts w:ascii="American Typewriter" w:hAnsi="American Typewriter"/>
+          <w:rtl w:val="0"/>
+          <w:lang w:val="ru-RU"/>
+        </w:rPr>
+        <w:t xml:space="preserve"> </w:t>
+      </w:r>
+      <w:r>
+        <w:rPr>
+          <w:rFonts w:ascii="American Typewriter" w:hAnsi="American Typewriter" w:hint="default"/>
+          <w:rtl w:val="0"/>
+        </w:rPr>
+        <w:t xml:space="preserve">и </w:t>
+      </w:r>
+      <w:r>
+        <w:rPr>
+          <w:rFonts w:ascii="American Typewriter" w:hAnsi="American Typewriter"/>
+          <w:rtl w:val="0"/>
+          <w:lang w:val="en-US"/>
+        </w:rPr>
+        <w:t>[</w:t>
+      </w:r>
+      <w:r>
+        <w:rPr>
+          <w:rFonts w:ascii="American Typewriter" w:hAnsi="American Typewriter" w:hint="default"/>
+          <w:rtl w:val="0"/>
+        </w:rPr>
+        <w:t>АР</w:t>
+      </w:r>
+      <w:r>
+        <w:rPr>
+          <w:rFonts w:ascii="American Typewriter" w:hAnsi="American Typewriter"/>
+          <w:rtl w:val="0"/>
+        </w:rPr>
+        <w:t>2</w:t>
+      </w:r>
+      <w:r>
+        <w:rPr>
+          <w:rFonts w:ascii="American Typewriter" w:hAnsi="American Typewriter"/>
+          <w:rtl w:val="0"/>
+          <w:lang w:val="en-US"/>
+        </w:rPr>
+        <w:t>]</w:t>
+      </w:r>
+      <w:r>
+        <w:rPr>
+          <w:rFonts w:ascii="American Typewriter" w:hAnsi="American Typewriter" w:hint="default"/>
+          <w:rtl w:val="0"/>
+          <w:lang w:val="ru-RU"/>
+        </w:rPr>
+        <w:t xml:space="preserve"> предназначены для програминого использования при работе о интерпретатором БЕЙСИК</w:t>
+      </w:r>
+      <w:r>
+        <w:rPr>
+          <w:rFonts w:ascii="American Typewriter" w:hAnsi="American Typewriter"/>
+          <w:rtl w:val="0"/>
+        </w:rPr>
+        <w:t>.</w:t>
+      </w:r>
+    </w:p>
+    <w:p>
+      <w:pPr>
+        <w:pStyle w:val="Body"/>
+        <w:jc w:val="both"/>
+        <w:rPr>
+          <w:rFonts w:ascii="American Typewriter" w:cs="American Typewriter" w:hAnsi="American Typewriter" w:eastAsia="American Typewriter"/>
+        </w:rPr>
+      </w:pPr>
+    </w:p>
+    <w:p>
+      <w:pPr>
+        <w:pStyle w:val="Body"/>
+        <w:jc w:val="both"/>
+        <w:rPr>
+          <w:rFonts w:ascii="American Typewriter" w:cs="American Typewriter" w:hAnsi="American Typewriter" w:eastAsia="American Typewriter"/>
+        </w:rPr>
+      </w:pPr>
+      <w:r>
+        <w:rPr>
+          <w:rFonts w:ascii="American Typewriter" w:hAnsi="American Typewriter" w:hint="default"/>
+          <w:rtl w:val="0"/>
+        </w:rPr>
+        <w:t>Клавиша ВК служит для ввода директив МОНИТОРа и команд БЕЙСИКа</w:t>
+      </w:r>
+      <w:r>
+        <w:rPr>
+          <w:rFonts w:ascii="American Typewriter" w:hAnsi="American Typewriter"/>
+          <w:rtl w:val="0"/>
+        </w:rPr>
+        <w:t>.</w:t>
+      </w:r>
+    </w:p>
+    <w:p>
+      <w:pPr>
+        <w:pStyle w:val="Body"/>
+        <w:jc w:val="both"/>
+        <w:rPr>
+          <w:rFonts w:ascii="American Typewriter" w:cs="American Typewriter" w:hAnsi="American Typewriter" w:eastAsia="American Typewriter"/>
+        </w:rPr>
+      </w:pPr>
+    </w:p>
+    <w:p>
+      <w:pPr>
+        <w:pStyle w:val="Body"/>
+        <w:jc w:val="both"/>
+      </w:pPr>
+      <w:r>
+        <w:rPr>
+          <w:rFonts w:ascii="Arial Unicode MS" w:cs="Arial Unicode MS" w:hAnsi="Arial Unicode MS" w:eastAsia="Arial Unicode MS"/>
+          <w:b w:val="0"/>
+          <w:bCs w:val="0"/>
+          <w:i w:val="0"/>
+          <w:iCs w:val="0"/>
+        </w:rPr>
+        <w:br w:type="page"/>
+      </w:r>
+    </w:p>
+    <w:p>
+      <w:pPr>
+        <w:pStyle w:val="Body"/>
+        <w:jc w:val="both"/>
+        <w:rPr>
+          <w:rFonts w:ascii="American Typewriter" w:cs="American Typewriter" w:hAnsi="American Typewriter" w:eastAsia="American Typewriter"/>
+        </w:rPr>
+      </w:pPr>
+      <w:r>
+        <w:rPr>
+          <w:rFonts w:ascii="American Typewriter" w:hAnsi="American Typewriter"/>
+          <w:rtl w:val="0"/>
+          <w:lang w:val="en-US"/>
+        </w:rPr>
+        <w:t>7.5.3</w:t>
+      </w:r>
+    </w:p>
+    <w:p>
+      <w:pPr>
+        <w:pStyle w:val="Body"/>
+        <w:jc w:val="both"/>
+        <w:rPr>
+          <w:rFonts w:ascii="American Typewriter" w:cs="American Typewriter" w:hAnsi="American Typewriter" w:eastAsia="American Typewriter"/>
+        </w:rPr>
+      </w:pPr>
+      <w:r>
+        <w:rPr>
+          <w:rFonts w:ascii="American Typewriter" w:hAnsi="American Typewriter" w:hint="default"/>
+          <w:rtl w:val="0"/>
+          <w:lang w:val="ru-RU"/>
+        </w:rPr>
+        <w:t>Для выполнения графических операций в УМПК</w:t>
+      </w:r>
+      <w:r>
+        <w:rPr>
+          <w:rFonts w:ascii="American Typewriter" w:hAnsi="American Typewriter"/>
+          <w:rtl w:val="0"/>
+        </w:rPr>
+        <w:t>-</w:t>
+      </w:r>
+      <w:r>
+        <w:rPr>
+          <w:rFonts w:ascii="American Typewriter" w:hAnsi="American Typewriter" w:hint="default"/>
+          <w:rtl w:val="0"/>
+          <w:lang w:val="ru-RU"/>
+        </w:rPr>
+        <w:t>Р предусмотрены различные графические символы приведенные в табл</w:t>
+      </w:r>
+      <w:r>
+        <w:rPr>
+          <w:rFonts w:ascii="American Typewriter" w:hAnsi="American Typewriter"/>
+          <w:rtl w:val="0"/>
+        </w:rPr>
+        <w:t>.7.</w:t>
+      </w:r>
+    </w:p>
+    <w:p>
+      <w:pPr>
+        <w:pStyle w:val="Body"/>
+        <w:jc w:val="both"/>
+        <w:rPr>
+          <w:rFonts w:ascii="American Typewriter" w:cs="American Typewriter" w:hAnsi="American Typewriter" w:eastAsia="American Typewriter"/>
+        </w:rPr>
+      </w:pPr>
+    </w:p>
+    <w:p>
+      <w:pPr>
+        <w:pStyle w:val="Body"/>
+        <w:jc w:val="both"/>
+        <w:rPr>
+          <w:rFonts w:ascii="American Typewriter" w:cs="American Typewriter" w:hAnsi="American Typewriter" w:eastAsia="American Typewriter"/>
+        </w:rPr>
+      </w:pPr>
+      <w:r>
+        <w:rPr>
+          <w:rFonts w:ascii="American Typewriter" w:hAnsi="American Typewriter" w:hint="default"/>
+          <w:rtl w:val="0"/>
+          <w:lang w:val="ru-RU"/>
+        </w:rPr>
+        <w:t xml:space="preserve">Формирование графических символов и дублирование клавиш </w:t>
+      </w:r>
+      <w:r>
+        <w:rPr>
+          <w:rFonts w:ascii="American Typewriter" w:hAnsi="American Typewriter"/>
+          <w:rtl w:val="0"/>
+          <w:lang w:val="en-US"/>
+        </w:rPr>
+        <w:t>[</w:t>
+      </w:r>
+      <w:r>
+        <w:rPr>
+          <w:rFonts w:ascii="American Typewriter" w:hAnsi="American Typewriter" w:hint="default"/>
+          <w:rtl w:val="0"/>
+        </w:rPr>
+        <w:t>ТАБ</w:t>
+      </w:r>
+      <w:r>
+        <w:rPr>
+          <w:rFonts w:ascii="American Typewriter" w:hAnsi="American Typewriter"/>
+          <w:rtl w:val="0"/>
+          <w:lang w:val="en-US"/>
+        </w:rPr>
+        <w:t>]</w:t>
+      </w:r>
+      <w:r>
+        <w:rPr>
+          <w:rFonts w:ascii="American Typewriter" w:hAnsi="American Typewriter"/>
+          <w:rtl w:val="0"/>
+        </w:rPr>
+        <w:t>,</w:t>
+      </w:r>
+      <w:r>
+        <w:rPr>
+          <w:rFonts w:ascii="American Typewriter" w:hAnsi="American Typewriter"/>
+          <w:rtl w:val="0"/>
+          <w:lang w:val="en-US"/>
+        </w:rPr>
+        <w:t xml:space="preserve"> [</w:t>
+      </w:r>
+      <w:r>
+        <w:rPr>
+          <w:rFonts w:ascii="American Typewriter" w:hAnsi="American Typewriter" w:hint="default"/>
+          <w:rtl w:val="0"/>
+        </w:rPr>
+        <w:t>ПС</w:t>
+      </w:r>
+      <w:r>
+        <w:rPr>
+          <w:rFonts w:ascii="American Typewriter" w:hAnsi="American Typewriter"/>
+          <w:rtl w:val="0"/>
+          <w:lang w:val="en-US"/>
+        </w:rPr>
+        <w:t>]</w:t>
+      </w:r>
+      <w:r>
+        <w:rPr>
+          <w:rFonts w:ascii="American Typewriter" w:hAnsi="American Typewriter"/>
+          <w:rtl w:val="0"/>
+        </w:rPr>
+        <w:t xml:space="preserve">, </w:t>
+      </w:r>
+      <w:r>
+        <w:rPr>
+          <w:rFonts w:ascii="American Typewriter" w:hAnsi="American Typewriter"/>
+          <w:rtl w:val="0"/>
+          <w:lang w:val="en-US"/>
+        </w:rPr>
+        <w:t>[</w:t>
+      </w:r>
+      <w:r>
+        <w:rPr>
+          <w:rFonts w:ascii="American Typewriter" w:hAnsi="American Typewriter" w:hint="default"/>
+          <w:rtl w:val="0"/>
+        </w:rPr>
+        <w:t>ВК</w:t>
+      </w:r>
+      <w:r>
+        <w:rPr>
+          <w:rFonts w:ascii="American Typewriter" w:hAnsi="American Typewriter"/>
+          <w:rtl w:val="0"/>
+          <w:lang w:val="en-US"/>
+        </w:rPr>
+        <w:t>]</w:t>
+      </w:r>
+      <w:r>
+        <w:rPr>
+          <w:rFonts w:ascii="American Typewriter" w:hAnsi="American Typewriter"/>
+          <w:rtl w:val="0"/>
+        </w:rPr>
+        <w:t xml:space="preserve">, </w:t>
+      </w:r>
+      <w:r>
+        <w:rPr>
+          <w:rFonts w:ascii="American Typewriter" w:hAnsi="American Typewriter"/>
+          <w:rtl w:val="0"/>
+          <w:lang w:val="en-US"/>
+        </w:rPr>
+        <w:t>[</w:t>
+      </w:r>
+      <w:r>
+        <w:rPr>
+          <w:rFonts w:ascii="American Typewriter" w:hAnsi="American Typewriter" w:hint="default"/>
+          <w:rtl w:val="0"/>
+        </w:rPr>
+        <w:t>АР</w:t>
+      </w:r>
+      <w:r>
+        <w:rPr>
+          <w:rFonts w:ascii="American Typewriter" w:hAnsi="American Typewriter"/>
+          <w:rtl w:val="0"/>
+        </w:rPr>
+        <w:t>2</w:t>
+      </w:r>
+      <w:r>
+        <w:rPr>
+          <w:rFonts w:ascii="American Typewriter" w:hAnsi="American Typewriter"/>
+          <w:rtl w:val="0"/>
+          <w:lang w:val="en-US"/>
+        </w:rPr>
+        <w:t>]</w:t>
+      </w:r>
+      <w:r>
+        <w:rPr>
+          <w:rFonts w:ascii="American Typewriter" w:hAnsi="American Typewriter"/>
+          <w:rtl w:val="0"/>
+        </w:rPr>
+        <w:t xml:space="preserve">, </w:t>
+      </w:r>
+      <w:r>
+        <w:rPr>
+          <w:rFonts w:ascii="American Typewriter" w:hAnsi="American Typewriter"/>
+          <w:rtl w:val="0"/>
+          <w:lang w:val="en-US"/>
+        </w:rPr>
+        <w:t>[</w:t>
+      </w:r>
+      <w:r>
+        <w:rPr>
+          <w:rFonts w:ascii="American Typewriter" w:hAnsi="American Typewriter" w:hint="default"/>
+          <w:rtl w:val="0"/>
+        </w:rPr>
+        <w:t>СТР</w:t>
+      </w:r>
+      <w:r>
+        <w:rPr>
+          <w:rFonts w:ascii="American Typewriter" w:hAnsi="American Typewriter"/>
+          <w:rtl w:val="0"/>
+          <w:lang w:val="en-US"/>
+        </w:rPr>
+        <w:t>]</w:t>
+      </w:r>
+      <w:r>
+        <w:rPr>
+          <w:rFonts w:ascii="American Typewriter" w:hAnsi="American Typewriter"/>
+          <w:rtl w:val="0"/>
+        </w:rPr>
+        <w:t xml:space="preserve">, </w:t>
+      </w:r>
+      <w:r>
+        <w:rPr>
+          <w:rFonts w:ascii="American Typewriter" w:hAnsi="American Typewriter"/>
+          <w:rtl w:val="0"/>
+          <w:lang w:val="en-US"/>
+        </w:rPr>
+        <w:t>[SPACE]</w:t>
+      </w:r>
+      <w:r>
+        <w:rPr>
+          <w:rFonts w:ascii="American Typewriter" w:hAnsi="American Typewriter"/>
+          <w:rtl w:val="0"/>
+        </w:rPr>
+        <w:t xml:space="preserve"> </w:t>
+      </w:r>
+      <w:r>
+        <w:rPr>
+          <w:rFonts w:ascii="Arial Unicode MS" w:cs="Arial Unicode MS" w:hAnsi="Arial Unicode MS" w:eastAsia="Arial Unicode MS" w:hint="default"/>
+          <w:b w:val="0"/>
+          <w:bCs w:val="0"/>
+          <w:i w:val="0"/>
+          <w:iCs w:val="0"/>
+          <w:rtl w:val="0"/>
+        </w:rPr>
+        <w:t>⬅</w:t>
+      </w:r>
+      <w:r>
+        <w:rPr>
+          <w:rFonts w:ascii="Arial Unicode MS" w:cs="Arial Unicode MS" w:hAnsi="Arial Unicode MS" w:eastAsia="Arial Unicode MS"/>
+          <w:b w:val="0"/>
+          <w:bCs w:val="0"/>
+          <w:i w:val="0"/>
+          <w:iCs w:val="0"/>
+          <w:rtl w:val="0"/>
+        </w:rPr>
+        <w:t>️</w:t>
+      </w:r>
+      <w:r>
+        <w:rPr>
+          <w:rFonts w:ascii="American Typewriter" w:hAnsi="American Typewriter"/>
+          <w:rtl w:val="0"/>
+        </w:rPr>
+        <w:t xml:space="preserve"> </w:t>
+      </w:r>
+      <w:r>
+        <w:rPr>
+          <w:rFonts w:ascii="Arial Unicode MS" w:cs="Arial Unicode MS" w:hAnsi="Arial Unicode MS" w:eastAsia="Arial Unicode MS" w:hint="default"/>
+          <w:b w:val="0"/>
+          <w:bCs w:val="0"/>
+          <w:i w:val="0"/>
+          <w:iCs w:val="0"/>
+          <w:rtl w:val="0"/>
+        </w:rPr>
+        <w:t>➡</w:t>
+      </w:r>
+      <w:r>
+        <w:rPr>
+          <w:rFonts w:ascii="Arial Unicode MS" w:cs="Arial Unicode MS" w:hAnsi="Arial Unicode MS" w:eastAsia="Arial Unicode MS"/>
+          <w:b w:val="0"/>
+          <w:bCs w:val="0"/>
+          <w:i w:val="0"/>
+          <w:iCs w:val="0"/>
+          <w:rtl w:val="0"/>
+        </w:rPr>
+        <w:t>️</w:t>
+      </w:r>
+      <w:r>
+        <w:rPr>
+          <w:rFonts w:ascii="American Typewriter" w:hAnsi="American Typewriter"/>
+          <w:rtl w:val="0"/>
+        </w:rPr>
+        <w:t xml:space="preserve"> </w:t>
+      </w:r>
+      <w:r>
+        <w:rPr>
+          <w:rFonts w:ascii="Arial Unicode MS" w:cs="Arial Unicode MS" w:hAnsi="Arial Unicode MS" w:eastAsia="Arial Unicode MS" w:hint="default"/>
+          <w:b w:val="0"/>
+          <w:bCs w:val="0"/>
+          <w:i w:val="0"/>
+          <w:iCs w:val="0"/>
+          <w:rtl w:val="0"/>
+        </w:rPr>
+        <w:t>⬇</w:t>
+      </w:r>
+      <w:r>
+        <w:rPr>
+          <w:rFonts w:ascii="Arial Unicode MS" w:cs="Arial Unicode MS" w:hAnsi="Arial Unicode MS" w:eastAsia="Arial Unicode MS"/>
+          <w:b w:val="0"/>
+          <w:bCs w:val="0"/>
+          <w:i w:val="0"/>
+          <w:iCs w:val="0"/>
+          <w:rtl w:val="0"/>
+        </w:rPr>
+        <w:t>️</w:t>
+      </w:r>
+      <w:r>
+        <w:rPr>
+          <w:rFonts w:ascii="American Typewriter" w:hAnsi="American Typewriter"/>
+          <w:rtl w:val="0"/>
+        </w:rPr>
+        <w:t xml:space="preserve"> </w:t>
+      </w:r>
+      <w:r>
+        <w:rPr>
+          <w:rFonts w:ascii="Arial Unicode MS" w:cs="Arial Unicode MS" w:hAnsi="Arial Unicode MS" w:eastAsia="Arial Unicode MS" w:hint="default"/>
+          <w:b w:val="0"/>
+          <w:bCs w:val="0"/>
+          <w:i w:val="0"/>
+          <w:iCs w:val="0"/>
+          <w:rtl w:val="0"/>
+        </w:rPr>
+        <w:t>⬆</w:t>
+      </w:r>
+      <w:r>
+        <w:rPr>
+          <w:rFonts w:ascii="Arial Unicode MS" w:cs="Arial Unicode MS" w:hAnsi="Arial Unicode MS" w:eastAsia="Arial Unicode MS"/>
+          <w:b w:val="0"/>
+          <w:bCs w:val="0"/>
+          <w:i w:val="0"/>
+          <w:iCs w:val="0"/>
+          <w:rtl w:val="0"/>
+        </w:rPr>
+        <w:t>️</w:t>
+      </w:r>
+      <w:r>
+        <w:rPr>
+          <w:rFonts w:ascii="American Typewriter" w:hAnsi="American Typewriter"/>
+          <w:rtl w:val="0"/>
+        </w:rPr>
+        <w:t xml:space="preserve"> </w:t>
+      </w:r>
+      <w:r>
+        <w:rPr>
+          <w:rFonts w:ascii="American Typewriter" w:hAnsi="American Typewriter" w:hint="default"/>
+          <w:rtl w:val="0"/>
+        </w:rPr>
+        <w:t xml:space="preserve">и </w:t>
+      </w:r>
+      <w:r>
+        <w:rPr>
+          <w:rFonts w:ascii="Arial Unicode MS" w:cs="Arial Unicode MS" w:hAnsi="Arial Unicode MS" w:eastAsia="Arial Unicode MS" w:hint="default"/>
+          <w:b w:val="0"/>
+          <w:bCs w:val="0"/>
+          <w:i w:val="0"/>
+          <w:iCs w:val="0"/>
+          <w:rtl w:val="0"/>
+        </w:rPr>
+        <w:t>↖</w:t>
+      </w:r>
+      <w:r>
+        <w:rPr>
+          <w:rFonts w:ascii="Arial Unicode MS" w:cs="Arial Unicode MS" w:hAnsi="Arial Unicode MS" w:eastAsia="Arial Unicode MS"/>
+          <w:b w:val="0"/>
+          <w:bCs w:val="0"/>
+          <w:i w:val="0"/>
+          <w:iCs w:val="0"/>
+          <w:rtl w:val="0"/>
+        </w:rPr>
+        <w:t>️</w:t>
+      </w:r>
+      <w:r>
+        <w:rPr>
+          <w:rFonts w:ascii="American Typewriter" w:hAnsi="American Typewriter"/>
+          <w:rtl w:val="0"/>
+        </w:rPr>
+        <w:t xml:space="preserve"> </w:t>
+      </w:r>
+      <w:r>
+        <w:rPr>
+          <w:rFonts w:ascii="American Typewriter" w:hAnsi="American Typewriter" w:hint="default"/>
+          <w:rtl w:val="0"/>
+          <w:lang w:val="ru-RU"/>
+        </w:rPr>
+        <w:t>а также подача</w:t>
+      </w:r>
+      <w:r>
+        <w:rPr>
+          <w:rFonts w:ascii="American Typewriter" w:hAnsi="American Typewriter"/>
+          <w:rtl w:val="0"/>
+          <w:lang w:val="en-US"/>
+        </w:rPr>
+        <w:t xml:space="preserve"> </w:t>
+      </w:r>
+      <w:r>
+        <w:rPr>
+          <w:rFonts w:ascii="American Typewriter" w:hAnsi="American Typewriter" w:hint="default"/>
+          <w:rtl w:val="0"/>
+          <w:lang w:val="ru-RU"/>
+        </w:rPr>
+        <w:t>специального звукового сигнала осуществляется основными клавишами при</w:t>
+      </w:r>
+      <w:r>
+        <w:rPr>
+          <w:rFonts w:ascii="American Typewriter" w:hAnsi="American Typewriter"/>
+          <w:rtl w:val="0"/>
+          <w:lang w:val="en-US"/>
+        </w:rPr>
+        <w:t xml:space="preserve"> </w:t>
+      </w:r>
+      <w:r>
+        <w:rPr>
+          <w:rFonts w:ascii="American Typewriter" w:hAnsi="American Typewriter" w:hint="default"/>
+          <w:rtl w:val="0"/>
+          <w:lang w:val="ru-RU"/>
+        </w:rPr>
+        <w:t xml:space="preserve">нажатой клавише </w:t>
+      </w:r>
+      <w:r>
+        <w:rPr>
+          <w:rFonts w:ascii="American Typewriter" w:hAnsi="American Typewriter"/>
+          <w:rtl w:val="0"/>
+          <w:lang w:val="en-US"/>
+        </w:rPr>
+        <w:t>[</w:t>
+      </w:r>
+      <w:r>
+        <w:rPr>
+          <w:rFonts w:ascii="American Typewriter" w:hAnsi="American Typewriter" w:hint="default"/>
+          <w:rtl w:val="0"/>
+        </w:rPr>
+        <w:t>УС</w:t>
+      </w:r>
+      <w:r>
+        <w:rPr>
+          <w:rFonts w:ascii="American Typewriter" w:hAnsi="American Typewriter"/>
+          <w:rtl w:val="0"/>
+          <w:lang w:val="en-US"/>
+        </w:rPr>
+        <w:t>]</w:t>
+      </w:r>
+      <w:r>
+        <w:rPr>
+          <w:rFonts w:ascii="American Typewriter" w:hAnsi="American Typewriter"/>
+          <w:rtl w:val="0"/>
+        </w:rPr>
+        <w:t>.</w:t>
+      </w:r>
+    </w:p>
+    <w:p>
+      <w:pPr>
+        <w:pStyle w:val="Body"/>
+        <w:jc w:val="both"/>
+        <w:rPr>
+          <w:rFonts w:ascii="American Typewriter" w:cs="American Typewriter" w:hAnsi="American Typewriter" w:eastAsia="American Typewriter"/>
+        </w:rPr>
+      </w:pPr>
+    </w:p>
+    <w:p>
+      <w:pPr>
+        <w:pStyle w:val="Body"/>
+        <w:jc w:val="both"/>
+        <w:rPr>
+          <w:rFonts w:ascii="American Typewriter" w:cs="American Typewriter" w:hAnsi="American Typewriter" w:eastAsia="American Typewriter"/>
+        </w:rPr>
+      </w:pPr>
+      <w:r>
+        <w:rPr>
+          <w:rFonts w:ascii="American Typewriter" w:hAnsi="American Typewriter"/>
+          <w:rtl w:val="0"/>
+          <w:lang w:val="en-US"/>
+        </w:rPr>
+        <w:t>7.5.4</w:t>
+      </w:r>
+    </w:p>
+    <w:p>
+      <w:pPr>
+        <w:pStyle w:val="Body"/>
+        <w:jc w:val="both"/>
+        <w:rPr>
+          <w:rFonts w:ascii="American Typewriter" w:cs="American Typewriter" w:hAnsi="American Typewriter" w:eastAsia="American Typewriter"/>
+        </w:rPr>
+      </w:pPr>
+      <w:r>
+        <w:rPr>
+          <w:rFonts w:ascii="American Typewriter" w:hAnsi="American Typewriter" w:hint="default"/>
+          <w:rtl w:val="0"/>
+          <w:lang w:val="ru-RU"/>
+        </w:rPr>
+        <w:t xml:space="preserve">При длительном </w:t>
+      </w:r>
+      <w:r>
+        <w:rPr>
+          <w:rFonts w:ascii="American Typewriter" w:hAnsi="American Typewriter"/>
+          <w:rtl w:val="0"/>
+        </w:rPr>
+        <w:t>(</w:t>
+      </w:r>
+      <w:r>
+        <w:rPr>
+          <w:rFonts w:ascii="American Typewriter" w:hAnsi="American Typewriter" w:hint="default"/>
+          <w:rtl w:val="0"/>
+        </w:rPr>
+        <w:t>более Іс</w:t>
+      </w:r>
+      <w:r>
+        <w:rPr>
+          <w:rFonts w:ascii="American Typewriter" w:hAnsi="American Typewriter"/>
+          <w:rtl w:val="0"/>
+        </w:rPr>
+        <w:t xml:space="preserve">) </w:t>
+      </w:r>
+      <w:r>
+        <w:rPr>
+          <w:rFonts w:ascii="American Typewriter" w:hAnsi="American Typewriter" w:hint="default"/>
+          <w:rtl w:val="0"/>
+        </w:rPr>
+        <w:t>нажатии клавиши в УМПК</w:t>
+      </w:r>
+      <w:r>
+        <w:rPr>
+          <w:rFonts w:ascii="American Typewriter" w:hAnsi="American Typewriter"/>
+          <w:rtl w:val="0"/>
+        </w:rPr>
+        <w:t>-</w:t>
+      </w:r>
+      <w:r>
+        <w:rPr>
+          <w:rFonts w:ascii="American Typewriter" w:hAnsi="American Typewriter" w:hint="default"/>
+          <w:rtl w:val="0"/>
+        </w:rPr>
+        <w:t>Р предусмотрен режим автоповтора</w:t>
+      </w:r>
+      <w:r>
+        <w:rPr>
+          <w:rFonts w:ascii="American Typewriter" w:hAnsi="American Typewriter"/>
+          <w:rtl w:val="0"/>
+        </w:rPr>
+        <w:t xml:space="preserve">, </w:t>
+      </w:r>
+      <w:r>
+        <w:rPr>
+          <w:rFonts w:ascii="American Typewriter" w:hAnsi="American Typewriter" w:hint="default"/>
+          <w:rtl w:val="0"/>
+        </w:rPr>
+        <w:t>т</w:t>
+      </w:r>
+      <w:r>
+        <w:rPr>
+          <w:rFonts w:ascii="American Typewriter" w:hAnsi="American Typewriter"/>
+          <w:rtl w:val="0"/>
+        </w:rPr>
+        <w:t>.</w:t>
+      </w:r>
+      <w:r>
+        <w:rPr>
+          <w:rFonts w:ascii="American Typewriter" w:hAnsi="American Typewriter" w:hint="default"/>
+          <w:rtl w:val="0"/>
+        </w:rPr>
+        <w:t>е</w:t>
+      </w:r>
+      <w:r>
+        <w:rPr>
+          <w:rFonts w:ascii="American Typewriter" w:hAnsi="American Typewriter"/>
+          <w:rtl w:val="0"/>
+        </w:rPr>
+        <w:t xml:space="preserve">. </w:t>
+      </w:r>
+      <w:r>
+        <w:rPr>
+          <w:rFonts w:ascii="American Typewriter" w:hAnsi="American Typewriter" w:hint="default"/>
+          <w:rtl w:val="0"/>
+          <w:lang w:val="ru-RU"/>
+        </w:rPr>
+        <w:t>происходит непрерывная выдача символа на экран</w:t>
+      </w:r>
+      <w:r>
+        <w:rPr>
+          <w:rFonts w:ascii="American Typewriter" w:hAnsi="American Typewriter"/>
+          <w:rtl w:val="0"/>
+        </w:rPr>
+        <w:t xml:space="preserve">. </w:t>
+      </w:r>
+      <w:r>
+        <w:rPr>
+          <w:rFonts w:ascii="American Typewriter" w:hAnsi="American Typewriter" w:hint="default"/>
+          <w:rtl w:val="0"/>
+          <w:lang w:val="ru-RU"/>
+        </w:rPr>
+        <w:t xml:space="preserve">Автоповтор не распространяется на клавиши </w:t>
+      </w:r>
+      <w:r>
+        <w:rPr>
+          <w:rFonts w:ascii="American Typewriter" w:hAnsi="American Typewriter"/>
+          <w:rtl w:val="0"/>
+          <w:lang w:val="en-US"/>
+        </w:rPr>
+        <w:t>[</w:t>
+      </w:r>
+      <w:r>
+        <w:rPr>
+          <w:rFonts w:ascii="American Typewriter" w:hAnsi="American Typewriter" w:hint="default"/>
+          <w:rtl w:val="0"/>
+          <w:lang w:val="ru-RU"/>
+        </w:rPr>
+        <w:t>СС</w:t>
+      </w:r>
+      <w:r>
+        <w:rPr>
+          <w:rFonts w:ascii="American Typewriter" w:hAnsi="American Typewriter"/>
+          <w:rtl w:val="0"/>
+          <w:lang w:val="en-US"/>
+        </w:rPr>
+        <w:t>]</w:t>
+      </w:r>
+      <w:r>
+        <w:rPr>
+          <w:rFonts w:ascii="American Typewriter" w:hAnsi="American Typewriter"/>
+          <w:rtl w:val="0"/>
+        </w:rPr>
+        <w:t xml:space="preserve">, </w:t>
+      </w:r>
+      <w:r>
+        <w:rPr>
+          <w:rFonts w:ascii="American Typewriter" w:hAnsi="American Typewriter"/>
+          <w:rtl w:val="0"/>
+          <w:lang w:val="en-US"/>
+        </w:rPr>
+        <w:t>[</w:t>
+      </w:r>
+      <w:r>
+        <w:rPr>
+          <w:rFonts w:ascii="American Typewriter" w:hAnsi="American Typewriter" w:hint="default"/>
+          <w:rtl w:val="0"/>
+        </w:rPr>
+        <w:t>УС</w:t>
+      </w:r>
+      <w:r>
+        <w:rPr>
+          <w:rFonts w:ascii="American Typewriter" w:hAnsi="American Typewriter"/>
+          <w:rtl w:val="0"/>
+          <w:lang w:val="en-US"/>
+        </w:rPr>
+        <w:t>]</w:t>
+      </w:r>
+      <w:r>
+        <w:rPr>
+          <w:rFonts w:ascii="American Typewriter" w:hAnsi="American Typewriter"/>
+          <w:rtl w:val="0"/>
+        </w:rPr>
+        <w:t>,</w:t>
+      </w:r>
+      <w:r>
+        <w:rPr>
+          <w:rFonts w:ascii="American Typewriter" w:hAnsi="American Typewriter"/>
+          <w:rtl w:val="0"/>
+          <w:lang w:val="en-US"/>
+        </w:rPr>
+        <w:t xml:space="preserve"> [</w:t>
+      </w:r>
+      <w:r>
+        <w:rPr>
+          <w:rFonts w:ascii="American Typewriter" w:hAnsi="American Typewriter" w:hint="default"/>
+          <w:rtl w:val="0"/>
+        </w:rPr>
+        <w:t>РУС</w:t>
+      </w:r>
+      <w:r>
+        <w:rPr>
+          <w:rFonts w:ascii="American Typewriter" w:hAnsi="American Typewriter"/>
+          <w:rtl w:val="0"/>
+        </w:rPr>
+        <w:t>/</w:t>
+      </w:r>
+      <w:r>
+        <w:rPr>
+          <w:rFonts w:ascii="American Typewriter" w:hAnsi="American Typewriter" w:hint="default"/>
+          <w:rtl w:val="0"/>
+        </w:rPr>
+        <w:t>ЛАТ</w:t>
+      </w:r>
+      <w:r>
+        <w:rPr>
+          <w:rFonts w:ascii="American Typewriter" w:hAnsi="American Typewriter"/>
+          <w:rtl w:val="0"/>
+          <w:lang w:val="en-US"/>
+        </w:rPr>
+        <w:t>].</w:t>
+      </w:r>
+    </w:p>
+    <w:p>
+      <w:pPr>
+        <w:pStyle w:val="Body"/>
+        <w:jc w:val="both"/>
+        <w:rPr>
+          <w:rFonts w:ascii="American Typewriter" w:cs="American Typewriter" w:hAnsi="American Typewriter" w:eastAsia="American Typewriter"/>
+        </w:rPr>
+      </w:pPr>
+    </w:p>
+    <w:p>
+      <w:pPr>
+        <w:pStyle w:val="Body"/>
+        <w:jc w:val="both"/>
+        <w:rPr>
+          <w:rFonts w:ascii="American Typewriter" w:cs="American Typewriter" w:hAnsi="American Typewriter" w:eastAsia="American Typewriter"/>
+        </w:rPr>
+      </w:pPr>
+    </w:p>
+    <w:p>
+      <w:pPr>
+        <w:pStyle w:val="Body"/>
+        <w:jc w:val="both"/>
+      </w:pPr>
+      <w:r>
+        <w:rPr>
+          <w:rFonts w:ascii="Arial Unicode MS" w:cs="Arial Unicode MS" w:hAnsi="Arial Unicode MS" w:eastAsia="Arial Unicode MS"/>
+          <w:b w:val="0"/>
+          <w:bCs w:val="0"/>
+          <w:i w:val="0"/>
+          <w:iCs w:val="0"/>
+        </w:rPr>
+        <w:br w:type="page"/>
+      </w:r>
+    </w:p>
+    <w:p>
+      <w:pPr>
+        <w:pStyle w:val="Body"/>
+        <w:jc w:val="both"/>
+        <w:rPr>
+          <w:rFonts w:ascii="American Typewriter" w:cs="American Typewriter" w:hAnsi="American Typewriter" w:eastAsia="American Typewriter"/>
+        </w:rPr>
+      </w:pPr>
+      <w:r>
+        <w:rPr>
+          <w:rFonts w:ascii="American Typewriter" w:hAnsi="American Typewriter"/>
+          <w:rtl w:val="0"/>
+          <w:lang w:val="en-US"/>
+        </w:rPr>
+        <w:t xml:space="preserve">8. </w:t>
+      </w:r>
+      <w:r>
+        <w:rPr>
+          <w:rFonts w:ascii="American Typewriter" w:hAnsi="American Typewriter" w:hint="default"/>
+          <w:rtl w:val="0"/>
+        </w:rPr>
+        <w:t>ПОРЯДОК РАБОТЫ</w:t>
+      </w:r>
+    </w:p>
+    <w:p>
+      <w:pPr>
+        <w:pStyle w:val="Body"/>
+        <w:jc w:val="both"/>
+        <w:rPr>
+          <w:rFonts w:ascii="American Typewriter" w:cs="American Typewriter" w:hAnsi="American Typewriter" w:eastAsia="American Typewriter"/>
+        </w:rPr>
+      </w:pPr>
+    </w:p>
+    <w:p>
+      <w:pPr>
+        <w:pStyle w:val="Body"/>
+        <w:jc w:val="both"/>
+        <w:rPr>
+          <w:rFonts w:ascii="American Typewriter" w:cs="American Typewriter" w:hAnsi="American Typewriter" w:eastAsia="American Typewriter"/>
+        </w:rPr>
+      </w:pPr>
+      <w:r>
+        <w:rPr>
+          <w:rFonts w:ascii="American Typewriter" w:hAnsi="American Typewriter"/>
+          <w:rtl w:val="0"/>
+          <w:lang w:val="en-US"/>
+        </w:rPr>
+        <w:t xml:space="preserve">8.1 </w:t>
+      </w:r>
+      <w:r>
+        <w:rPr>
+          <w:rFonts w:ascii="American Typewriter" w:hAnsi="American Typewriter" w:hint="default"/>
+          <w:rtl w:val="0"/>
+          <w:lang w:val="ru-RU"/>
+        </w:rPr>
+        <w:t>Работа с управляющей программой МОНИТОР</w:t>
+      </w:r>
+      <w:r>
+        <w:rPr>
+          <w:rFonts w:ascii="American Typewriter" w:hAnsi="American Typewriter"/>
+          <w:rtl w:val="0"/>
+        </w:rPr>
+        <w:t>.</w:t>
+      </w:r>
+    </w:p>
+    <w:p>
+      <w:pPr>
+        <w:pStyle w:val="Body"/>
+        <w:jc w:val="both"/>
+        <w:rPr>
+          <w:rFonts w:ascii="American Typewriter" w:cs="American Typewriter" w:hAnsi="American Typewriter" w:eastAsia="American Typewriter"/>
+        </w:rPr>
+      </w:pPr>
+    </w:p>
+    <w:p>
+      <w:pPr>
+        <w:pStyle w:val="Body"/>
+        <w:jc w:val="both"/>
+        <w:rPr>
+          <w:rFonts w:ascii="American Typewriter" w:cs="American Typewriter" w:hAnsi="American Typewriter" w:eastAsia="American Typewriter"/>
+        </w:rPr>
+      </w:pPr>
+      <w:r>
+        <w:rPr>
+          <w:rFonts w:ascii="American Typewriter" w:hAnsi="American Typewriter" w:hint="default"/>
+          <w:rtl w:val="0"/>
+          <w:lang w:val="ru-RU"/>
+        </w:rPr>
+        <w:t>ПЗУ компьютера записана простейшая управляющая программа</w:t>
+      </w:r>
+      <w:r>
+        <w:rPr>
+          <w:rFonts w:ascii="American Typewriter" w:hAnsi="American Typewriter"/>
+          <w:rtl w:val="0"/>
+          <w:lang w:val="en-US"/>
+        </w:rPr>
+        <w:t xml:space="preserve"> - </w:t>
+      </w:r>
+      <w:r>
+        <w:rPr>
+          <w:rFonts w:ascii="American Typewriter" w:hAnsi="American Typewriter" w:hint="default"/>
+          <w:rtl w:val="0"/>
+        </w:rPr>
+        <w:t xml:space="preserve">МОНИТОР </w:t>
+      </w:r>
+      <w:r>
+        <w:rPr>
+          <w:rFonts w:ascii="American Typewriter" w:hAnsi="American Typewriter"/>
+          <w:rtl w:val="0"/>
+        </w:rPr>
+        <w:t>(</w:t>
+      </w:r>
+      <w:r>
+        <w:rPr>
+          <w:rFonts w:ascii="American Typewriter" w:hAnsi="American Typewriter" w:hint="default"/>
+          <w:rtl w:val="0"/>
+          <w:lang w:val="ru-RU"/>
+        </w:rPr>
+        <w:t>см</w:t>
+      </w:r>
+      <w:r>
+        <w:rPr>
+          <w:rFonts w:ascii="American Typewriter" w:hAnsi="American Typewriter"/>
+          <w:rtl w:val="0"/>
+        </w:rPr>
+        <w:t xml:space="preserve">. </w:t>
+      </w:r>
+      <w:r>
+        <w:rPr>
+          <w:rFonts w:ascii="American Typewriter" w:hAnsi="American Typewriter" w:hint="default"/>
+          <w:rtl w:val="0"/>
+        </w:rPr>
+        <w:t>табл</w:t>
+      </w:r>
+      <w:r>
+        <w:rPr>
+          <w:rFonts w:ascii="American Typewriter" w:hAnsi="American Typewriter"/>
+          <w:rtl w:val="0"/>
+        </w:rPr>
+        <w:t xml:space="preserve">.4), </w:t>
+      </w:r>
+      <w:r>
+        <w:rPr>
+          <w:rFonts w:ascii="American Typewriter" w:hAnsi="American Typewriter" w:hint="default"/>
+          <w:rtl w:val="0"/>
+          <w:lang w:val="ru-RU"/>
+        </w:rPr>
+        <w:t>инициализирующая все программируемые БИС и</w:t>
+      </w:r>
+      <w:r>
+        <w:rPr>
+          <w:rFonts w:ascii="American Typewriter" w:hAnsi="American Typewriter"/>
+          <w:rtl w:val="0"/>
+          <w:lang w:val="en-US"/>
+        </w:rPr>
+        <w:t xml:space="preserve"> </w:t>
+      </w:r>
+      <w:r>
+        <w:rPr>
+          <w:rFonts w:ascii="American Typewriter" w:hAnsi="American Typewriter" w:hint="default"/>
+          <w:rtl w:val="0"/>
+          <w:lang w:val="ru-RU"/>
+        </w:rPr>
+        <w:t>обеспечивающая работу клавиатуры</w:t>
+      </w:r>
+      <w:r>
+        <w:rPr>
+          <w:rFonts w:ascii="American Typewriter" w:hAnsi="American Typewriter"/>
+          <w:rtl w:val="0"/>
+        </w:rPr>
+        <w:t xml:space="preserve">, </w:t>
+      </w:r>
+      <w:r>
+        <w:rPr>
+          <w:rFonts w:ascii="American Typewriter" w:hAnsi="American Typewriter" w:hint="default"/>
+          <w:rtl w:val="0"/>
+          <w:lang w:val="ru-RU"/>
+        </w:rPr>
+        <w:t>контроллера дисплея и интерфейса</w:t>
+      </w:r>
+      <w:r>
+        <w:rPr>
+          <w:rFonts w:ascii="American Typewriter" w:hAnsi="American Typewriter"/>
+          <w:rtl w:val="0"/>
+          <w:lang w:val="en-US"/>
+        </w:rPr>
+        <w:t xml:space="preserve"> </w:t>
+      </w:r>
+      <w:r>
+        <w:rPr>
+          <w:rFonts w:ascii="American Typewriter" w:hAnsi="American Typewriter" w:hint="default"/>
+          <w:rtl w:val="0"/>
+        </w:rPr>
+        <w:t>внешнего ЗУ</w:t>
+      </w:r>
+      <w:r>
+        <w:rPr>
+          <w:rFonts w:ascii="American Typewriter" w:hAnsi="American Typewriter"/>
+          <w:rtl w:val="0"/>
+        </w:rPr>
+        <w:t xml:space="preserve">. </w:t>
+      </w:r>
+      <w:r>
+        <w:rPr>
+          <w:rFonts w:ascii="American Typewriter" w:hAnsi="American Typewriter" w:hint="default"/>
+          <w:rtl w:val="0"/>
+          <w:lang w:val="ru-RU"/>
+        </w:rPr>
+        <w:t>Кроме того</w:t>
+      </w:r>
+      <w:r>
+        <w:rPr>
+          <w:rFonts w:ascii="American Typewriter" w:hAnsi="American Typewriter"/>
+          <w:rtl w:val="0"/>
+        </w:rPr>
+        <w:t xml:space="preserve">, </w:t>
+      </w:r>
+      <w:r>
+        <w:rPr>
+          <w:rFonts w:ascii="American Typewriter" w:hAnsi="American Typewriter" w:hint="default"/>
+          <w:rtl w:val="0"/>
+          <w:lang w:val="ru-RU"/>
+        </w:rPr>
+        <w:t>МОНИТОР</w:t>
+      </w:r>
+      <w:r>
+        <w:rPr>
+          <w:rFonts w:ascii="American Typewriter" w:hAnsi="American Typewriter" w:hint="default"/>
+          <w:rtl w:val="0"/>
+          <w:lang w:val="ru-RU"/>
+        </w:rPr>
+        <w:t xml:space="preserve"> поддерживает диалог с пользователем</w:t>
+      </w:r>
+      <w:r>
+        <w:rPr>
+          <w:rFonts w:ascii="American Typewriter" w:hAnsi="American Typewriter"/>
+          <w:rtl w:val="0"/>
+          <w:lang w:val="en-US"/>
+        </w:rPr>
+        <w:t xml:space="preserve"> </w:t>
+      </w:r>
+      <w:r>
+        <w:rPr>
+          <w:rFonts w:ascii="American Typewriter" w:hAnsi="American Typewriter" w:hint="default"/>
+          <w:rtl w:val="0"/>
+          <w:lang w:val="ru-RU"/>
+        </w:rPr>
+        <w:t>посредством клавиатуры и телевизора</w:t>
+      </w:r>
+      <w:r>
+        <w:rPr>
+          <w:rFonts w:ascii="American Typewriter" w:hAnsi="American Typewriter"/>
+          <w:rtl w:val="0"/>
+        </w:rPr>
+        <w:t xml:space="preserve">. </w:t>
+      </w:r>
+      <w:r>
+        <w:rPr>
+          <w:rFonts w:ascii="American Typewriter" w:hAnsi="American Typewriter" w:hint="default"/>
+          <w:rtl w:val="0"/>
+          <w:lang w:val="ru-RU"/>
+        </w:rPr>
+        <w:t>Через клавиатуру вводятся в</w:t>
+      </w:r>
+      <w:r>
+        <w:rPr>
+          <w:rFonts w:ascii="American Typewriter" w:hAnsi="American Typewriter"/>
+          <w:rtl w:val="0"/>
+          <w:lang w:val="en-US"/>
+        </w:rPr>
+        <w:t xml:space="preserve"> </w:t>
+      </w:r>
+      <w:r>
+        <w:rPr>
+          <w:rFonts w:ascii="American Typewriter" w:hAnsi="American Typewriter" w:hint="default"/>
+          <w:rtl w:val="0"/>
+        </w:rPr>
+        <w:t>УМПК</w:t>
+      </w:r>
+      <w:r>
+        <w:rPr>
+          <w:rFonts w:ascii="American Typewriter" w:hAnsi="American Typewriter"/>
+          <w:rtl w:val="0"/>
+          <w:lang w:val="ru-RU"/>
+        </w:rPr>
+        <w:t xml:space="preserve">- </w:t>
+      </w:r>
+      <w:r>
+        <w:rPr>
+          <w:rFonts w:ascii="American Typewriter" w:hAnsi="American Typewriter" w:hint="default"/>
+          <w:rtl w:val="0"/>
+          <w:lang w:val="ru-RU"/>
+        </w:rPr>
+        <w:t>Р определенные директивы и команды</w:t>
+      </w:r>
+      <w:r>
+        <w:rPr>
+          <w:rFonts w:ascii="American Typewriter" w:hAnsi="American Typewriter"/>
+          <w:rtl w:val="0"/>
+        </w:rPr>
+        <w:t xml:space="preserve">, </w:t>
+      </w:r>
+      <w:r>
+        <w:rPr>
+          <w:rFonts w:ascii="American Typewriter" w:hAnsi="American Typewriter" w:hint="default"/>
+          <w:rtl w:val="0"/>
+          <w:lang w:val="ru-RU"/>
+        </w:rPr>
+        <w:t>а на экране телевизора сообщаются результаты их выполнения</w:t>
+      </w:r>
+      <w:r>
+        <w:rPr>
+          <w:rFonts w:ascii="American Typewriter" w:hAnsi="American Typewriter"/>
+          <w:rtl w:val="0"/>
+        </w:rPr>
+        <w:t xml:space="preserve">. </w:t>
+      </w:r>
+      <w:r>
+        <w:rPr>
+          <w:rFonts w:ascii="American Typewriter" w:hAnsi="American Typewriter" w:hint="default"/>
+          <w:rtl w:val="0"/>
+          <w:lang w:val="ru-RU"/>
+        </w:rPr>
+        <w:t>Имеющиеся директивы позволяют просматривать и изменять содержимое памяти</w:t>
+      </w:r>
+      <w:r>
+        <w:rPr>
+          <w:rFonts w:ascii="American Typewriter" w:hAnsi="American Typewriter"/>
+          <w:rtl w:val="0"/>
+        </w:rPr>
+        <w:t xml:space="preserve">, </w:t>
+      </w:r>
+      <w:r>
+        <w:rPr>
+          <w:rFonts w:ascii="American Typewriter" w:hAnsi="American Typewriter" w:hint="default"/>
+          <w:rtl w:val="0"/>
+          <w:lang w:val="ru-RU"/>
+        </w:rPr>
+        <w:t>вводить программы вручную</w:t>
+      </w:r>
+      <w:r>
+        <w:rPr>
+          <w:rFonts w:ascii="American Typewriter" w:hAnsi="American Typewriter"/>
+          <w:rtl w:val="0"/>
+          <w:lang w:val="en-US"/>
+        </w:rPr>
+        <w:t xml:space="preserve"> </w:t>
+      </w:r>
+      <w:r>
+        <w:rPr>
+          <w:rFonts w:ascii="American Typewriter" w:hAnsi="American Typewriter" w:hint="default"/>
+          <w:rtl w:val="0"/>
+          <w:lang w:val="ru-RU"/>
+        </w:rPr>
+        <w:t>или с магнитофона</w:t>
+      </w:r>
+      <w:r>
+        <w:rPr>
+          <w:rFonts w:ascii="American Typewriter" w:hAnsi="American Typewriter"/>
+          <w:rtl w:val="0"/>
+        </w:rPr>
+        <w:t xml:space="preserve">, </w:t>
+      </w:r>
+      <w:r>
+        <w:rPr>
+          <w:rFonts w:ascii="American Typewriter" w:hAnsi="American Typewriter" w:hint="default"/>
+          <w:rtl w:val="0"/>
+          <w:lang w:val="ru-RU"/>
+        </w:rPr>
+        <w:t xml:space="preserve">выполнять записанные в </w:t>
+      </w:r>
+      <w:r>
+        <w:rPr>
+          <w:rFonts w:ascii="American Typewriter" w:hAnsi="American Typewriter" w:hint="default"/>
+          <w:rtl w:val="0"/>
+          <w:lang w:val="ru-RU"/>
+        </w:rPr>
+        <w:t xml:space="preserve">ОЗУ </w:t>
+      </w:r>
+      <w:r>
+        <w:rPr>
+          <w:rFonts w:ascii="American Typewriter" w:hAnsi="American Typewriter" w:hint="default"/>
+          <w:rtl w:val="0"/>
+          <w:lang w:val="ru-RU"/>
+        </w:rPr>
+        <w:t>программы или их части</w:t>
+      </w:r>
+      <w:r>
+        <w:rPr>
+          <w:rFonts w:ascii="American Typewriter" w:hAnsi="American Typewriter"/>
+          <w:rtl w:val="0"/>
+        </w:rPr>
+        <w:t>,</w:t>
+      </w:r>
+      <w:r>
+        <w:rPr>
+          <w:rFonts w:ascii="American Typewriter" w:hAnsi="American Typewriter"/>
+          <w:rtl w:val="0"/>
+          <w:lang w:val="ru-RU"/>
+        </w:rPr>
+        <w:t xml:space="preserve"> </w:t>
+      </w:r>
+      <w:r>
+        <w:rPr>
+          <w:rFonts w:ascii="American Typewriter" w:hAnsi="American Typewriter" w:hint="default"/>
+          <w:rtl w:val="0"/>
+          <w:lang w:val="ru-RU"/>
+        </w:rPr>
+        <w:t>контролируя при этом содержимое внутренних регистров микропроцессора</w:t>
+      </w:r>
+      <w:r>
+        <w:rPr>
+          <w:rFonts w:ascii="American Typewriter" w:hAnsi="American Typewriter"/>
+          <w:rtl w:val="0"/>
+        </w:rPr>
+        <w:t>,</w:t>
+      </w:r>
+      <w:r>
+        <w:rPr>
+          <w:rFonts w:ascii="American Typewriter" w:hAnsi="American Typewriter"/>
+          <w:rtl w:val="0"/>
+          <w:lang w:val="ru-RU"/>
+        </w:rPr>
+        <w:t xml:space="preserve"> </w:t>
+      </w:r>
+      <w:r>
+        <w:rPr>
+          <w:rFonts w:ascii="American Typewriter" w:hAnsi="American Typewriter" w:hint="default"/>
+          <w:rtl w:val="0"/>
+          <w:lang w:val="ru-RU"/>
+        </w:rPr>
+        <w:t xml:space="preserve">а также выводить программы и массивы данных на внешний накопитель </w:t>
+      </w:r>
+      <w:r>
+        <w:rPr>
+          <w:rFonts w:ascii="American Typewriter" w:hAnsi="American Typewriter"/>
+          <w:rtl w:val="0"/>
+        </w:rPr>
+        <w:t>-</w:t>
+      </w:r>
+      <w:r>
+        <w:rPr>
+          <w:rFonts w:ascii="American Typewriter" w:hAnsi="American Typewriter"/>
+          <w:rtl w:val="0"/>
+          <w:lang w:val="ru-RU"/>
+        </w:rPr>
+        <w:t xml:space="preserve"> </w:t>
+      </w:r>
+      <w:r>
+        <w:rPr>
+          <w:rFonts w:ascii="American Typewriter" w:hAnsi="American Typewriter" w:hint="default"/>
+          <w:rtl w:val="0"/>
+        </w:rPr>
+        <w:t>магнитную ленту</w:t>
+      </w:r>
+      <w:r>
+        <w:rPr>
+          <w:rFonts w:ascii="American Typewriter" w:hAnsi="American Typewriter"/>
+          <w:rtl w:val="0"/>
+        </w:rPr>
+        <w:t xml:space="preserve">, </w:t>
+      </w:r>
+      <w:r>
+        <w:rPr>
+          <w:rFonts w:ascii="American Typewriter" w:hAnsi="American Typewriter" w:hint="default"/>
+          <w:rtl w:val="0"/>
+          <w:lang w:val="ru-RU"/>
+        </w:rPr>
+        <w:t xml:space="preserve">обеспечивать работу других программ </w:t>
+      </w:r>
+      <w:r>
+        <w:rPr>
+          <w:rFonts w:ascii="American Typewriter" w:hAnsi="American Typewriter"/>
+          <w:rtl w:val="0"/>
+        </w:rPr>
+        <w:t>(</w:t>
+      </w:r>
+      <w:r>
+        <w:rPr>
+          <w:rFonts w:ascii="American Typewriter" w:hAnsi="American Typewriter" w:hint="default"/>
+          <w:rtl w:val="0"/>
+        </w:rPr>
+        <w:t>интерпретатора</w:t>
+      </w:r>
+      <w:r>
+        <w:rPr>
+          <w:rFonts w:ascii="American Typewriter" w:hAnsi="American Typewriter"/>
+          <w:rtl w:val="0"/>
+          <w:lang w:val="ru-RU"/>
+        </w:rPr>
+        <w:t xml:space="preserve"> </w:t>
+      </w:r>
+      <w:r>
+        <w:rPr>
+          <w:rFonts w:ascii="American Typewriter" w:hAnsi="American Typewriter" w:hint="default"/>
+          <w:rtl w:val="0"/>
+        </w:rPr>
+        <w:t>БЕНСИКа</w:t>
+      </w:r>
+      <w:r>
+        <w:rPr>
+          <w:rFonts w:ascii="American Typewriter" w:hAnsi="American Typewriter"/>
+          <w:rtl w:val="0"/>
+        </w:rPr>
+        <w:t xml:space="preserve">, </w:t>
+      </w:r>
+      <w:r>
+        <w:rPr>
+          <w:rFonts w:ascii="American Typewriter" w:hAnsi="American Typewriter" w:hint="default"/>
+          <w:rtl w:val="0"/>
+        </w:rPr>
+        <w:t>АССЕМБЛЕРа</w:t>
+      </w:r>
+      <w:r>
+        <w:rPr>
+          <w:rFonts w:ascii="American Typewriter" w:hAnsi="American Typewriter"/>
+          <w:rtl w:val="0"/>
+        </w:rPr>
+        <w:t xml:space="preserve">, </w:t>
+      </w:r>
+      <w:r>
+        <w:rPr>
+          <w:rFonts w:ascii="American Typewriter" w:hAnsi="American Typewriter" w:hint="default"/>
+          <w:rtl w:val="0"/>
+        </w:rPr>
+        <w:t>редактора текста и др</w:t>
+      </w:r>
+      <w:r>
+        <w:rPr>
+          <w:rFonts w:ascii="American Typewriter" w:hAnsi="American Typewriter"/>
+          <w:rtl w:val="0"/>
+        </w:rPr>
+        <w:t xml:space="preserve">.), </w:t>
+      </w:r>
+      <w:r>
+        <w:rPr>
+          <w:rFonts w:ascii="American Typewriter" w:hAnsi="American Typewriter" w:hint="default"/>
+          <w:rtl w:val="0"/>
+          <w:lang w:val="ru-RU"/>
+        </w:rPr>
+        <w:t>для чего в МОНИТОР включен набор стандартных подпрограмм ввода</w:t>
+      </w:r>
+      <w:r>
+        <w:rPr>
+          <w:rFonts w:ascii="American Typewriter" w:hAnsi="American Typewriter"/>
+          <w:rtl w:val="0"/>
+        </w:rPr>
+        <w:t>-</w:t>
+      </w:r>
+      <w:r>
+        <w:rPr>
+          <w:rFonts w:ascii="American Typewriter" w:hAnsi="American Typewriter" w:hint="default"/>
+          <w:rtl w:val="0"/>
+          <w:lang w:val="ru-RU"/>
+        </w:rPr>
+        <w:t>вывода информации</w:t>
+      </w:r>
+      <w:r>
+        <w:rPr>
+          <w:rFonts w:ascii="American Typewriter" w:hAnsi="American Typewriter"/>
+          <w:rtl w:val="0"/>
+        </w:rPr>
+        <w:t>.</w:t>
+      </w:r>
+    </w:p>
+    <w:p>
+      <w:pPr>
+        <w:pStyle w:val="Body"/>
+        <w:jc w:val="both"/>
+        <w:rPr>
+          <w:rFonts w:ascii="American Typewriter" w:cs="American Typewriter" w:hAnsi="American Typewriter" w:eastAsia="American Typewriter"/>
+        </w:rPr>
+      </w:pPr>
+    </w:p>
+    <w:p>
+      <w:pPr>
+        <w:pStyle w:val="Body"/>
+        <w:jc w:val="both"/>
+        <w:rPr>
+          <w:rFonts w:ascii="American Typewriter" w:cs="American Typewriter" w:hAnsi="American Typewriter" w:eastAsia="American Typewriter"/>
+        </w:rPr>
+      </w:pPr>
+      <w:r>
+        <w:rPr>
+          <w:rFonts w:ascii="American Typewriter" w:hAnsi="American Typewriter"/>
+          <w:rtl w:val="0"/>
+          <w:lang w:val="en-US"/>
+        </w:rPr>
+        <w:t xml:space="preserve">8.1.1 </w:t>
+      </w:r>
+      <w:r>
+        <w:rPr>
+          <w:rFonts w:ascii="American Typewriter" w:hAnsi="American Typewriter" w:hint="default"/>
+          <w:rtl w:val="0"/>
+          <w:lang w:val="ru-RU"/>
+        </w:rPr>
+        <w:t>Директивы МОНИТОРа</w:t>
+      </w:r>
+    </w:p>
+    <w:p>
+      <w:pPr>
+        <w:pStyle w:val="Body"/>
+        <w:jc w:val="both"/>
+        <w:rPr>
+          <w:rFonts w:ascii="American Typewriter" w:cs="American Typewriter" w:hAnsi="American Typewriter" w:eastAsia="American Typewriter"/>
+        </w:rPr>
+      </w:pPr>
+      <w:r>
+        <w:rPr>
+          <w:rFonts w:ascii="American Typewriter" w:hAnsi="American Typewriter" w:hint="default"/>
+          <w:rtl w:val="0"/>
+          <w:lang w:val="ru-RU"/>
+        </w:rPr>
+        <w:t>Управляющая программа МОНИТОР предусматривает директивы работы</w:t>
+      </w:r>
+      <w:r>
+        <w:rPr>
+          <w:rFonts w:ascii="American Typewriter" w:hAnsi="American Typewriter"/>
+          <w:rtl w:val="0"/>
+          <w:lang w:val="en-US"/>
+        </w:rPr>
+        <w:t xml:space="preserve"> </w:t>
+      </w:r>
+      <w:r>
+        <w:rPr>
+          <w:rFonts w:ascii="American Typewriter" w:hAnsi="American Typewriter" w:hint="default"/>
+          <w:rtl w:val="0"/>
+          <w:lang w:val="ru-RU"/>
+        </w:rPr>
+        <w:t>с памятью</w:t>
+      </w:r>
+      <w:r>
+        <w:rPr>
+          <w:rFonts w:ascii="American Typewriter" w:hAnsi="American Typewriter"/>
+          <w:rtl w:val="0"/>
+        </w:rPr>
+        <w:t xml:space="preserve">, </w:t>
+      </w:r>
+      <w:r>
+        <w:rPr>
+          <w:rFonts w:ascii="American Typewriter" w:hAnsi="American Typewriter" w:hint="default"/>
+          <w:rtl w:val="0"/>
+          <w:lang w:val="ru-RU"/>
+        </w:rPr>
+        <w:t>запуска и отладки и ввода</w:t>
+      </w:r>
+      <w:r>
+        <w:rPr>
+          <w:rFonts w:ascii="American Typewriter" w:hAnsi="American Typewriter"/>
+          <w:rtl w:val="0"/>
+        </w:rPr>
+        <w:t>-</w:t>
+      </w:r>
+      <w:r>
+        <w:rPr>
+          <w:rFonts w:ascii="American Typewriter" w:hAnsi="American Typewriter" w:hint="default"/>
+          <w:rtl w:val="0"/>
+          <w:lang w:val="ru-RU"/>
+        </w:rPr>
+        <w:t>вывода</w:t>
+      </w:r>
+      <w:r>
+        <w:rPr>
+          <w:rFonts w:ascii="American Typewriter" w:hAnsi="American Typewriter"/>
+          <w:rtl w:val="0"/>
+        </w:rPr>
+        <w:t xml:space="preserve">. </w:t>
+      </w:r>
+      <w:r>
+        <w:rPr>
+          <w:rFonts w:ascii="American Typewriter" w:hAnsi="American Typewriter" w:hint="default"/>
+          <w:rtl w:val="0"/>
+          <w:lang w:val="ru-RU"/>
+        </w:rPr>
+        <w:t>Ниже приводятся перечни</w:t>
+      </w:r>
+      <w:r>
+        <w:rPr>
+          <w:rFonts w:ascii="American Typewriter" w:hAnsi="American Typewriter"/>
+          <w:rtl w:val="0"/>
+          <w:lang w:val="en-US"/>
+        </w:rPr>
+        <w:t xml:space="preserve"> </w:t>
+      </w:r>
+      <w:r>
+        <w:rPr>
+          <w:rFonts w:ascii="American Typewriter" w:hAnsi="American Typewriter" w:hint="default"/>
+          <w:rtl w:val="0"/>
+          <w:lang w:val="ru-RU"/>
+        </w:rPr>
+        <w:t>директив и их форматы</w:t>
+      </w:r>
+      <w:r>
+        <w:rPr>
+          <w:rFonts w:ascii="American Typewriter" w:hAnsi="American Typewriter"/>
+          <w:rtl w:val="0"/>
+        </w:rPr>
+        <w:t>.</w:t>
+      </w:r>
+    </w:p>
+    <w:p>
+      <w:pPr>
+        <w:pStyle w:val="Body"/>
+        <w:jc w:val="both"/>
+        <w:rPr>
+          <w:rFonts w:ascii="American Typewriter" w:cs="American Typewriter" w:hAnsi="American Typewriter" w:eastAsia="American Typewriter"/>
+        </w:rPr>
+      </w:pPr>
+    </w:p>
+    <w:p>
+      <w:pPr>
+        <w:pStyle w:val="Body"/>
+        <w:jc w:val="both"/>
+        <w:rPr>
+          <w:rFonts w:ascii="American Typewriter" w:cs="American Typewriter" w:hAnsi="American Typewriter" w:eastAsia="American Typewriter"/>
+        </w:rPr>
+      </w:pPr>
+      <w:r>
+        <w:rPr>
+          <w:rFonts w:ascii="American Typewriter" w:hAnsi="American Typewriter" w:hint="default"/>
+          <w:rtl w:val="0"/>
+          <w:lang w:val="ru-RU"/>
+        </w:rPr>
+        <w:t>Директивы работы с памятью</w:t>
+      </w:r>
+      <w:r>
+        <w:rPr>
+          <w:rFonts w:ascii="American Typewriter" w:hAnsi="American Typewriter"/>
+          <w:rtl w:val="0"/>
+        </w:rPr>
+        <w:t>:</w:t>
+      </w:r>
+    </w:p>
+    <w:p>
+      <w:pPr>
+        <w:pStyle w:val="Body"/>
+        <w:jc w:val="both"/>
+        <w:rPr>
+          <w:rFonts w:ascii="American Typewriter" w:cs="American Typewriter" w:hAnsi="American Typewriter" w:eastAsia="American Typewriter"/>
+        </w:rPr>
+      </w:pPr>
+      <w:r>
+        <w:rPr>
+          <w:rFonts w:ascii="American Typewriter" w:hAnsi="American Typewriter"/>
+          <w:rtl w:val="0"/>
+        </w:rPr>
+        <w:t>D</w:t>
+      </w:r>
+      <w:r>
+        <w:rPr>
+          <w:rFonts w:ascii="American Typewriter" w:cs="American Typewriter" w:hAnsi="American Typewriter" w:eastAsia="American Typewriter"/>
+        </w:rPr>
+        <w:tab/>
+      </w:r>
+      <w:r>
+        <w:rPr>
+          <w:rFonts w:ascii="American Typewriter" w:hAnsi="American Typewriter"/>
+          <w:rtl w:val="0"/>
+        </w:rPr>
+        <w:t>(</w:t>
+      </w:r>
+      <w:r>
+        <w:rPr>
+          <w:rFonts w:ascii="American Typewriter" w:hAnsi="American Typewriter" w:hint="default"/>
+          <w:rtl w:val="0"/>
+          <w:lang w:val="ru-RU"/>
+        </w:rPr>
+        <w:t>начальный адрес</w:t>
+      </w:r>
+      <w:r>
+        <w:rPr>
+          <w:rFonts w:ascii="American Typewriter" w:hAnsi="American Typewriter"/>
+          <w:rtl w:val="0"/>
+        </w:rPr>
+        <w:t>), (</w:t>
+      </w:r>
+      <w:r>
+        <w:rPr>
+          <w:rFonts w:ascii="American Typewriter" w:hAnsi="American Typewriter" w:hint="default"/>
+          <w:rtl w:val="0"/>
+          <w:lang w:val="ru-RU"/>
+        </w:rPr>
+        <w:t>конечный адрес</w:t>
+      </w:r>
+      <w:r>
+        <w:rPr>
+          <w:rFonts w:ascii="American Typewriter" w:hAnsi="American Typewriter"/>
+          <w:rtl w:val="0"/>
+        </w:rPr>
+        <w:t>)</w:t>
+      </w:r>
+      <w:r>
+        <w:rPr>
+          <w:rFonts w:ascii="American Typewriter" w:hAnsi="American Typewriter"/>
+          <w:rtl w:val="0"/>
+          <w:lang w:val="en-US"/>
+        </w:rPr>
+        <w:t>;</w:t>
+      </w:r>
+    </w:p>
+    <w:p>
+      <w:pPr>
+        <w:pStyle w:val="Body"/>
+        <w:jc w:val="both"/>
+        <w:rPr>
+          <w:rFonts w:ascii="American Typewriter" w:cs="American Typewriter" w:hAnsi="American Typewriter" w:eastAsia="American Typewriter"/>
+        </w:rPr>
+      </w:pPr>
+      <w:r>
+        <w:rPr>
+          <w:rFonts w:ascii="American Typewriter" w:hAnsi="American Typewriter"/>
+          <w:rtl w:val="0"/>
+        </w:rPr>
+        <w:t>L</w:t>
+      </w:r>
+      <w:r>
+        <w:rPr>
+          <w:rFonts w:ascii="American Typewriter" w:cs="American Typewriter" w:hAnsi="American Typewriter" w:eastAsia="American Typewriter"/>
+        </w:rPr>
+        <w:tab/>
+      </w:r>
+      <w:r>
+        <w:rPr>
+          <w:rFonts w:ascii="American Typewriter" w:hAnsi="American Typewriter"/>
+          <w:rtl w:val="0"/>
+        </w:rPr>
+        <w:t>(</w:t>
+      </w:r>
+      <w:r>
+        <w:rPr>
+          <w:rFonts w:ascii="American Typewriter" w:hAnsi="American Typewriter" w:hint="default"/>
+          <w:rtl w:val="0"/>
+          <w:lang w:val="ru-RU"/>
+        </w:rPr>
+        <w:t>начальный адрес</w:t>
+      </w:r>
+      <w:r>
+        <w:rPr>
+          <w:rFonts w:ascii="American Typewriter" w:hAnsi="American Typewriter"/>
+          <w:rtl w:val="0"/>
+        </w:rPr>
+        <w:t>), (</w:t>
+      </w:r>
+      <w:r>
+        <w:rPr>
+          <w:rFonts w:ascii="American Typewriter" w:hAnsi="American Typewriter" w:hint="default"/>
+          <w:rtl w:val="0"/>
+          <w:lang w:val="ru-RU"/>
+        </w:rPr>
+        <w:t>конечный адрес</w:t>
+      </w:r>
+      <w:r>
+        <w:rPr>
+          <w:rFonts w:ascii="American Typewriter" w:hAnsi="American Typewriter"/>
+          <w:rtl w:val="0"/>
+        </w:rPr>
+        <w:t>)</w:t>
+      </w:r>
+      <w:r>
+        <w:rPr>
+          <w:rFonts w:ascii="American Typewriter" w:hAnsi="American Typewriter"/>
+          <w:rtl w:val="0"/>
+          <w:lang w:val="en-US"/>
+        </w:rPr>
+        <w:t>;</w:t>
+      </w:r>
+    </w:p>
+    <w:p>
+      <w:pPr>
+        <w:pStyle w:val="Body"/>
+        <w:jc w:val="both"/>
+        <w:rPr>
+          <w:rFonts w:ascii="American Typewriter" w:cs="American Typewriter" w:hAnsi="American Typewriter" w:eastAsia="American Typewriter"/>
+        </w:rPr>
+      </w:pPr>
+      <w:r>
+        <w:rPr>
+          <w:rFonts w:ascii="American Typewriter" w:hAnsi="American Typewriter"/>
+          <w:rtl w:val="0"/>
         </w:rPr>
         <w:t>F</w:t>
       </w:r>
       <w:r>
         <w:rPr>
-          <w:rFonts w:ascii="American Typewriter" w:hAnsi="American Typewriter"/>
-          <w:rtl w:val="0"/>
-          <w:lang w:val="ru-RU"/>
-        </w:rPr>
-        <w:t xml:space="preserve">4 </w:t>
-      </w:r>
-      <w:r>
-        <w:rPr>
-          <w:rFonts w:ascii="American Typewriter" w:hAnsi="American Typewriter" w:hint="default"/>
-          <w:rtl w:val="0"/>
-        </w:rPr>
-        <w:t>и АР</w:t>
-      </w:r>
-      <w:r>
-        <w:rPr>
-          <w:rFonts w:ascii="American Typewriter" w:hAnsi="American Typewriter"/>
-          <w:rtl w:val="0"/>
-        </w:rPr>
-        <w:t xml:space="preserve">2 </w:t>
-      </w:r>
-      <w:r>
-        <w:rPr>
-          <w:rFonts w:ascii="American Typewriter" w:hAnsi="American Typewriter" w:hint="default"/>
-          <w:rtl w:val="0"/>
-          <w:lang w:val="ru-RU"/>
-        </w:rPr>
-        <w:t>предназначены для програминого использования при работе о интерпретатором БЕЙСИК</w:t>
-      </w:r>
-      <w:r>
-        <w:rPr>
-          <w:rFonts w:ascii="American Typewriter" w:hAnsi="American Typewriter"/>
-          <w:rtl w:val="0"/>
+          <w:rFonts w:ascii="American Typewriter" w:cs="American Typewriter" w:hAnsi="American Typewriter" w:eastAsia="American Typewriter"/>
+        </w:rPr>
+        <w:tab/>
+      </w:r>
+      <w:r>
+        <w:rPr>
+          <w:rFonts w:ascii="American Typewriter" w:hAnsi="American Typewriter"/>
+          <w:rtl w:val="0"/>
+        </w:rPr>
+        <w:t>(</w:t>
+      </w:r>
+      <w:r>
+        <w:rPr>
+          <w:rFonts w:ascii="American Typewriter" w:hAnsi="American Typewriter" w:hint="default"/>
+          <w:rtl w:val="0"/>
+          <w:lang w:val="ru-RU"/>
+        </w:rPr>
+        <w:t>начальный адрес</w:t>
+      </w:r>
+      <w:r>
+        <w:rPr>
+          <w:rFonts w:ascii="American Typewriter" w:hAnsi="American Typewriter"/>
+          <w:rtl w:val="0"/>
+        </w:rPr>
+        <w:t>), (</w:t>
+      </w:r>
+      <w:r>
+        <w:rPr>
+          <w:rFonts w:ascii="American Typewriter" w:hAnsi="American Typewriter" w:hint="default"/>
+          <w:rtl w:val="0"/>
+          <w:lang w:val="ru-RU"/>
+        </w:rPr>
+        <w:t>конечный адрес</w:t>
+      </w:r>
+      <w:r>
+        <w:rPr>
+          <w:rFonts w:ascii="American Typewriter" w:hAnsi="American Typewriter"/>
+          <w:rtl w:val="0"/>
+        </w:rPr>
+        <w:t>), (</w:t>
+      </w:r>
+      <w:r>
+        <w:rPr>
+          <w:rFonts w:ascii="American Typewriter" w:hAnsi="American Typewriter" w:hint="default"/>
+          <w:rtl w:val="0"/>
+          <w:lang w:val="ru-RU"/>
+        </w:rPr>
+        <w:t>записываемый код</w:t>
+      </w:r>
+      <w:r>
+        <w:rPr>
+          <w:rFonts w:ascii="American Typewriter" w:hAnsi="American Typewriter"/>
+          <w:rtl w:val="0"/>
+          <w:lang w:val="en-US"/>
+        </w:rPr>
+        <w:t>)</w:t>
+      </w:r>
+      <w:r>
+        <w:rPr>
+          <w:rFonts w:ascii="American Typewriter" w:hAnsi="American Typewriter"/>
+          <w:rtl w:val="0"/>
+        </w:rPr>
+        <w:t>;</w:t>
+      </w:r>
+    </w:p>
+    <w:p>
+      <w:pPr>
+        <w:pStyle w:val="Body"/>
+        <w:jc w:val="both"/>
+        <w:rPr>
+          <w:rFonts w:ascii="American Typewriter" w:cs="American Typewriter" w:hAnsi="American Typewriter" w:eastAsia="American Typewriter"/>
+        </w:rPr>
+      </w:pPr>
+      <w:r>
+        <w:rPr>
+          <w:rFonts w:ascii="American Typewriter" w:hAnsi="American Typewriter" w:hint="default"/>
+          <w:rtl w:val="0"/>
+        </w:rPr>
+        <w:t>М</w:t>
+      </w:r>
+      <w:r>
+        <w:rPr>
+          <w:rFonts w:ascii="American Typewriter" w:cs="American Typewriter" w:hAnsi="American Typewriter" w:eastAsia="American Typewriter"/>
+        </w:rPr>
+        <w:tab/>
+      </w:r>
+      <w:r>
+        <w:rPr>
+          <w:rFonts w:ascii="American Typewriter" w:hAnsi="American Typewriter"/>
+          <w:rtl w:val="0"/>
+        </w:rPr>
+        <w:t>(</w:t>
+      </w:r>
+      <w:r>
+        <w:rPr>
+          <w:rFonts w:ascii="American Typewriter" w:hAnsi="American Typewriter" w:hint="default"/>
+          <w:rtl w:val="0"/>
+        </w:rPr>
+        <w:t>адрес</w:t>
+      </w:r>
+      <w:r>
+        <w:rPr>
+          <w:rFonts w:ascii="American Typewriter" w:hAnsi="American Typewriter"/>
+          <w:rtl w:val="0"/>
+          <w:lang w:val="it-IT"/>
+        </w:rPr>
+        <w:t>);</w:t>
+      </w:r>
+    </w:p>
+    <w:p>
+      <w:pPr>
+        <w:pStyle w:val="Body"/>
+        <w:jc w:val="both"/>
+        <w:rPr>
+          <w:rFonts w:ascii="American Typewriter" w:cs="American Typewriter" w:hAnsi="American Typewriter" w:eastAsia="American Typewriter"/>
+        </w:rPr>
+      </w:pPr>
+      <w:r>
+        <w:rPr>
+          <w:rFonts w:ascii="American Typewriter" w:hAnsi="American Typewriter"/>
+          <w:rtl w:val="0"/>
+          <w:lang w:val="en-US"/>
+        </w:rPr>
+        <w:t>T</w:t>
+        <w:tab/>
+      </w:r>
+      <w:r>
+        <w:rPr>
+          <w:rFonts w:ascii="American Typewriter" w:hAnsi="American Typewriter"/>
+          <w:rtl w:val="0"/>
+        </w:rPr>
+        <w:t>(</w:t>
+      </w:r>
+      <w:r>
+        <w:rPr>
+          <w:rFonts w:ascii="American Typewriter" w:hAnsi="American Typewriter" w:hint="default"/>
+          <w:rtl w:val="0"/>
+          <w:lang w:val="ru-RU"/>
+        </w:rPr>
+        <w:t>начальный адрес</w:t>
+      </w:r>
+      <w:r>
+        <w:rPr>
+          <w:rFonts w:ascii="American Typewriter" w:hAnsi="American Typewriter"/>
+          <w:rtl w:val="0"/>
+        </w:rPr>
+        <w:t>), (</w:t>
+      </w:r>
+      <w:r>
+        <w:rPr>
+          <w:rFonts w:ascii="American Typewriter" w:hAnsi="American Typewriter" w:hint="default"/>
+          <w:rtl w:val="0"/>
+          <w:lang w:val="ru-RU"/>
+        </w:rPr>
+        <w:t>конечный адрес</w:t>
+      </w:r>
+      <w:r>
+        <w:rPr>
+          <w:rFonts w:ascii="American Typewriter" w:hAnsi="American Typewriter"/>
+          <w:rtl w:val="0"/>
+        </w:rPr>
+        <w:t>), (</w:t>
+      </w:r>
+      <w:r>
+        <w:rPr>
+          <w:rFonts w:ascii="American Typewriter" w:hAnsi="American Typewriter" w:hint="default"/>
+          <w:rtl w:val="0"/>
+          <w:lang w:val="ru-RU"/>
+        </w:rPr>
+        <w:t>адрес области пересылки</w:t>
+      </w:r>
+      <w:r>
+        <w:rPr>
+          <w:rFonts w:ascii="American Typewriter" w:hAnsi="American Typewriter"/>
+          <w:rtl w:val="0"/>
+        </w:rPr>
+        <w:t>)</w:t>
+      </w:r>
+      <w:r>
+        <w:rPr>
+          <w:rFonts w:ascii="American Typewriter" w:hAnsi="American Typewriter"/>
+          <w:rtl w:val="0"/>
+          <w:lang w:val="en-US"/>
+        </w:rPr>
+        <w:t>;</w:t>
+      </w:r>
+    </w:p>
+    <w:p>
+      <w:pPr>
+        <w:pStyle w:val="Body"/>
+        <w:jc w:val="both"/>
+        <w:rPr>
+          <w:rFonts w:ascii="American Typewriter" w:cs="American Typewriter" w:hAnsi="American Typewriter" w:eastAsia="American Typewriter"/>
+        </w:rPr>
+      </w:pPr>
+      <w:r>
+        <w:rPr>
+          <w:rFonts w:ascii="American Typewriter" w:hAnsi="American Typewriter" w:hint="default"/>
+          <w:rtl w:val="0"/>
+        </w:rPr>
+        <w:t>С</w:t>
+      </w:r>
+      <w:r>
+        <w:rPr>
+          <w:rFonts w:ascii="American Typewriter" w:cs="American Typewriter" w:hAnsi="American Typewriter" w:eastAsia="American Typewriter"/>
+        </w:rPr>
+        <w:tab/>
+      </w:r>
+      <w:r>
+        <w:rPr>
+          <w:rFonts w:ascii="American Typewriter" w:hAnsi="American Typewriter"/>
+          <w:rtl w:val="0"/>
+        </w:rPr>
+        <w:t>(</w:t>
+      </w:r>
+      <w:r>
+        <w:rPr>
+          <w:rFonts w:ascii="American Typewriter" w:hAnsi="American Typewriter" w:hint="default"/>
+          <w:rtl w:val="0"/>
+          <w:lang w:val="ru-RU"/>
+        </w:rPr>
+        <w:t>начальный адрес</w:t>
+      </w:r>
+      <w:r>
+        <w:rPr>
+          <w:rFonts w:ascii="American Typewriter" w:hAnsi="American Typewriter"/>
+          <w:rtl w:val="0"/>
+        </w:rPr>
+        <w:t>), (</w:t>
+      </w:r>
+      <w:r>
+        <w:rPr>
+          <w:rFonts w:ascii="American Typewriter" w:hAnsi="American Typewriter" w:hint="default"/>
+          <w:rtl w:val="0"/>
+          <w:lang w:val="ru-RU"/>
+        </w:rPr>
+        <w:t>конечный адрес</w:t>
+      </w:r>
+      <w:r>
+        <w:rPr>
+          <w:rFonts w:ascii="American Typewriter" w:hAnsi="American Typewriter"/>
+          <w:rtl w:val="0"/>
+        </w:rPr>
+        <w:t>), (</w:t>
+      </w:r>
+      <w:r>
+        <w:rPr>
+          <w:rFonts w:ascii="American Typewriter" w:hAnsi="American Typewriter" w:hint="default"/>
+          <w:rtl w:val="0"/>
+        </w:rPr>
+        <w:t>адрес области сравнения</w:t>
+      </w:r>
+      <w:r>
+        <w:rPr>
+          <w:rFonts w:ascii="American Typewriter" w:hAnsi="American Typewriter"/>
+          <w:rtl w:val="0"/>
+        </w:rPr>
+        <w:t>)</w:t>
+      </w:r>
+      <w:r>
+        <w:rPr>
+          <w:rFonts w:ascii="American Typewriter" w:hAnsi="American Typewriter"/>
+          <w:rtl w:val="0"/>
+          <w:lang w:val="en-US"/>
+        </w:rPr>
+        <w:t>;</w:t>
+      </w:r>
+    </w:p>
+    <w:p>
+      <w:pPr>
+        <w:pStyle w:val="Body"/>
+        <w:jc w:val="both"/>
+        <w:rPr>
+          <w:rFonts w:ascii="American Typewriter" w:cs="American Typewriter" w:hAnsi="American Typewriter" w:eastAsia="American Typewriter"/>
+        </w:rPr>
+      </w:pPr>
+      <w:r>
+        <w:rPr>
+          <w:rFonts w:ascii="American Typewriter" w:hAnsi="American Typewriter"/>
+          <w:rtl w:val="0"/>
+          <w:lang w:val="en-US"/>
+        </w:rPr>
+        <w:t>S</w:t>
+        <w:tab/>
+      </w:r>
+      <w:r>
+        <w:rPr>
+          <w:rFonts w:ascii="American Typewriter" w:hAnsi="American Typewriter"/>
+          <w:rtl w:val="0"/>
+        </w:rPr>
+        <w:t>(</w:t>
+      </w:r>
+      <w:r>
+        <w:rPr>
+          <w:rFonts w:ascii="American Typewriter" w:hAnsi="American Typewriter" w:hint="default"/>
+          <w:rtl w:val="0"/>
+          <w:lang w:val="ru-RU"/>
+        </w:rPr>
+        <w:t>начальный адрес</w:t>
+      </w:r>
+      <w:r>
+        <w:rPr>
+          <w:rFonts w:ascii="American Typewriter" w:hAnsi="American Typewriter"/>
+          <w:rtl w:val="0"/>
+        </w:rPr>
+        <w:t>), (</w:t>
+      </w:r>
+      <w:r>
+        <w:rPr>
+          <w:rFonts w:ascii="American Typewriter" w:hAnsi="American Typewriter" w:hint="default"/>
+          <w:rtl w:val="0"/>
+          <w:lang w:val="ru-RU"/>
+        </w:rPr>
+        <w:t>конечный адрес</w:t>
+      </w:r>
+      <w:r>
+        <w:rPr>
+          <w:rFonts w:ascii="American Typewriter" w:hAnsi="American Typewriter"/>
+          <w:rtl w:val="0"/>
+        </w:rPr>
+        <w:t>), (</w:t>
+      </w:r>
+      <w:r>
+        <w:rPr>
+          <w:rFonts w:ascii="American Typewriter" w:hAnsi="American Typewriter" w:hint="default"/>
+          <w:rtl w:val="0"/>
+          <w:lang w:val="ru-RU"/>
+        </w:rPr>
+        <w:t>искомый код</w:t>
+      </w:r>
+      <w:r>
+        <w:rPr>
+          <w:rFonts w:ascii="American Typewriter" w:hAnsi="American Typewriter"/>
+          <w:rtl w:val="0"/>
+        </w:rPr>
+        <w:t>)</w:t>
+      </w:r>
+      <w:r>
+        <w:rPr>
+          <w:rFonts w:ascii="American Typewriter" w:hAnsi="American Typewriter"/>
+          <w:rtl w:val="0"/>
+          <w:lang w:val="en-US"/>
         </w:rPr>
         <w:t>.</w:t>
       </w:r>
@@ -23982,8 +26152,539 @@
         <w:rPr>
           <w:rFonts w:ascii="American Typewriter" w:hAnsi="American Typewriter" w:hint="default"/>
           <w:rtl w:val="0"/>
-        </w:rPr>
-        <w:t>Клавиша ВК служит для ввода директив МОНИТОРа и команд БЕЙСИКа</w:t>
+          <w:lang w:val="ru-RU"/>
+        </w:rPr>
+        <w:t>Директивы запуска и отладки</w:t>
+      </w:r>
+      <w:r>
+        <w:rPr>
+          <w:rFonts w:ascii="American Typewriter" w:hAnsi="American Typewriter"/>
+          <w:rtl w:val="0"/>
+        </w:rPr>
+        <w:t>:</w:t>
+      </w:r>
+    </w:p>
+    <w:p>
+      <w:pPr>
+        <w:pStyle w:val="Body"/>
+        <w:jc w:val="both"/>
+        <w:rPr>
+          <w:rFonts w:ascii="American Typewriter" w:cs="American Typewriter" w:hAnsi="American Typewriter" w:eastAsia="American Typewriter"/>
+        </w:rPr>
+      </w:pPr>
+      <w:r>
+        <w:rPr>
+          <w:rFonts w:ascii="American Typewriter" w:hAnsi="American Typewriter"/>
+          <w:rtl w:val="0"/>
+        </w:rPr>
+        <w:t>G</w:t>
+      </w:r>
+      <w:r>
+        <w:rPr>
+          <w:rFonts w:ascii="American Typewriter" w:cs="American Typewriter" w:hAnsi="American Typewriter" w:eastAsia="American Typewriter"/>
+        </w:rPr>
+        <w:tab/>
+      </w:r>
+      <w:r>
+        <w:rPr>
+          <w:rFonts w:ascii="American Typewriter" w:hAnsi="American Typewriter"/>
+          <w:rtl w:val="0"/>
+        </w:rPr>
+        <w:t>(</w:t>
+      </w:r>
+      <w:r>
+        <w:rPr>
+          <w:rFonts w:ascii="American Typewriter" w:hAnsi="American Typewriter" w:hint="default"/>
+          <w:rtl w:val="0"/>
+          <w:lang w:val="ru-RU"/>
+        </w:rPr>
+        <w:t>адрес запуска</w:t>
+      </w:r>
+      <w:r>
+        <w:rPr>
+          <w:rFonts w:ascii="American Typewriter" w:hAnsi="American Typewriter"/>
+          <w:rtl w:val="0"/>
+        </w:rPr>
+        <w:t>)</w:t>
+      </w:r>
+      <w:r>
+        <w:rPr>
+          <w:rFonts w:ascii="American Typewriter" w:hAnsi="American Typewriter"/>
+          <w:rtl w:val="0"/>
+          <w:lang w:val="en-US"/>
+        </w:rPr>
+        <w:t>.</w:t>
+      </w:r>
+      <w:r>
+        <w:rPr>
+          <w:rFonts w:ascii="American Typewriter" w:hAnsi="American Typewriter"/>
+          <w:rtl w:val="0"/>
+        </w:rPr>
+        <w:t xml:space="preserve"> /, (</w:t>
+      </w:r>
+      <w:r>
+        <w:rPr>
+          <w:rFonts w:ascii="American Typewriter" w:hAnsi="American Typewriter" w:hint="default"/>
+          <w:rtl w:val="0"/>
+        </w:rPr>
+        <w:t>адрес</w:t>
+      </w:r>
+      <w:r>
+        <w:rPr>
+          <w:rFonts w:ascii="American Typewriter" w:hAnsi="American Typewriter"/>
+          <w:rtl w:val="0"/>
+        </w:rPr>
+        <w:t xml:space="preserve">. </w:t>
+      </w:r>
+      <w:r>
+        <w:rPr>
+          <w:rFonts w:ascii="American Typewriter" w:hAnsi="American Typewriter" w:hint="default"/>
+          <w:rtl w:val="0"/>
+        </w:rPr>
+        <w:t>останова</w:t>
+      </w:r>
+      <w:r>
+        <w:rPr>
+          <w:rFonts w:ascii="American Typewriter" w:hAnsi="American Typewriter"/>
+          <w:rtl w:val="0"/>
+        </w:rPr>
+        <w:t>) / .</w:t>
+      </w:r>
+    </w:p>
+    <w:p>
+      <w:pPr>
+        <w:pStyle w:val="Body"/>
+        <w:jc w:val="both"/>
+        <w:rPr>
+          <w:rFonts w:ascii="American Typewriter" w:cs="American Typewriter" w:hAnsi="American Typewriter" w:eastAsia="American Typewriter"/>
+        </w:rPr>
+      </w:pPr>
+      <w:r>
+        <w:rPr>
+          <w:rFonts w:ascii="American Typewriter" w:hAnsi="American Typewriter" w:hint="default"/>
+          <w:rtl w:val="0"/>
+        </w:rPr>
+        <w:t>Х</w:t>
+      </w:r>
+    </w:p>
+    <w:p>
+      <w:pPr>
+        <w:pStyle w:val="Body"/>
+        <w:jc w:val="both"/>
+        <w:rPr>
+          <w:rFonts w:ascii="American Typewriter" w:cs="American Typewriter" w:hAnsi="American Typewriter" w:eastAsia="American Typewriter"/>
+        </w:rPr>
+      </w:pPr>
+    </w:p>
+    <w:p>
+      <w:pPr>
+        <w:pStyle w:val="Body"/>
+        <w:jc w:val="both"/>
+        <w:rPr>
+          <w:rFonts w:ascii="American Typewriter" w:cs="American Typewriter" w:hAnsi="American Typewriter" w:eastAsia="American Typewriter"/>
+        </w:rPr>
+      </w:pPr>
+      <w:r>
+        <w:rPr>
+          <w:rFonts w:ascii="American Typewriter" w:hAnsi="American Typewriter" w:hint="default"/>
+          <w:rtl w:val="0"/>
+          <w:lang w:val="ru-RU"/>
+        </w:rPr>
+        <w:t>Директивы ввода</w:t>
+      </w:r>
+      <w:r>
+        <w:rPr>
+          <w:rFonts w:ascii="American Typewriter" w:hAnsi="American Typewriter"/>
+          <w:rtl w:val="0"/>
+        </w:rPr>
+        <w:t>-</w:t>
+      </w:r>
+      <w:r>
+        <w:rPr>
+          <w:rFonts w:ascii="American Typewriter" w:hAnsi="American Typewriter" w:hint="default"/>
+          <w:rtl w:val="0"/>
+          <w:lang w:val="ru-RU"/>
+        </w:rPr>
+        <w:t>вывода</w:t>
+      </w:r>
+      <w:r>
+        <w:rPr>
+          <w:rFonts w:ascii="American Typewriter" w:hAnsi="American Typewriter"/>
+          <w:rtl w:val="0"/>
+        </w:rPr>
+        <w:t>:</w:t>
+      </w:r>
+    </w:p>
+    <w:p>
+      <w:pPr>
+        <w:pStyle w:val="Body"/>
+        <w:jc w:val="both"/>
+        <w:rPr>
+          <w:rFonts w:ascii="American Typewriter" w:cs="American Typewriter" w:hAnsi="American Typewriter" w:eastAsia="American Typewriter"/>
+        </w:rPr>
+      </w:pPr>
+      <w:r>
+        <w:rPr>
+          <w:rFonts w:ascii="American Typewriter" w:hAnsi="American Typewriter" w:hint="default"/>
+          <w:rtl w:val="0"/>
+        </w:rPr>
+        <w:t>І</w:t>
+      </w:r>
+      <w:r>
+        <w:rPr>
+          <w:rFonts w:ascii="American Typewriter" w:cs="American Typewriter" w:hAnsi="American Typewriter" w:eastAsia="American Typewriter"/>
+        </w:rPr>
+        <w:tab/>
+      </w:r>
+      <w:r>
+        <w:rPr>
+          <w:rFonts w:ascii="American Typewriter" w:hAnsi="American Typewriter"/>
+          <w:rtl w:val="0"/>
+        </w:rPr>
+        <w:t>/</w:t>
+      </w:r>
+      <w:r>
+        <w:rPr>
+          <w:rFonts w:ascii="American Typewriter" w:hAnsi="American Typewriter"/>
+          <w:rtl w:val="0"/>
+          <w:lang w:val="en-US"/>
+        </w:rPr>
+        <w:t xml:space="preserve"> </w:t>
+      </w:r>
+      <w:r>
+        <w:rPr>
+          <w:rFonts w:ascii="American Typewriter" w:hAnsi="American Typewriter"/>
+          <w:rtl w:val="0"/>
+        </w:rPr>
+        <w:t>(</w:t>
+      </w:r>
+      <w:r>
+        <w:rPr>
+          <w:rFonts w:ascii="American Typewriter" w:hAnsi="American Typewriter" w:hint="default"/>
+          <w:rtl w:val="0"/>
+          <w:lang w:val="ru-RU"/>
+        </w:rPr>
+        <w:t>смещение</w:t>
+      </w:r>
+      <w:r>
+        <w:rPr>
+          <w:rFonts w:ascii="American Typewriter" w:hAnsi="American Typewriter"/>
+          <w:rtl w:val="0"/>
+        </w:rPr>
+        <w:t>)</w:t>
+      </w:r>
+      <w:r>
+        <w:rPr>
+          <w:rFonts w:ascii="American Typewriter" w:hAnsi="American Typewriter"/>
+          <w:rtl w:val="0"/>
+          <w:lang w:val="en-US"/>
+        </w:rPr>
+        <w:t xml:space="preserve"> </w:t>
+      </w:r>
+      <w:r>
+        <w:rPr>
+          <w:rFonts w:ascii="American Typewriter" w:hAnsi="American Typewriter"/>
+          <w:rtl w:val="0"/>
+        </w:rPr>
+        <w:t>/ /, (</w:t>
+      </w:r>
+      <w:r>
+        <w:rPr>
+          <w:rFonts w:ascii="American Typewriter" w:hAnsi="American Typewriter" w:hint="default"/>
+          <w:rtl w:val="0"/>
+          <w:lang w:val="ru-RU"/>
+        </w:rPr>
+        <w:t>скорость</w:t>
+      </w:r>
+      <w:r>
+        <w:rPr>
+          <w:rFonts w:ascii="American Typewriter" w:hAnsi="American Typewriter"/>
+          <w:rtl w:val="0"/>
+        </w:rPr>
+        <w:t>)</w:t>
+      </w:r>
+      <w:r>
+        <w:rPr>
+          <w:rFonts w:ascii="American Typewriter" w:hAnsi="American Typewriter"/>
+          <w:rtl w:val="0"/>
+          <w:lang w:val="en-US"/>
+        </w:rPr>
+        <w:t xml:space="preserve"> </w:t>
+      </w:r>
+      <w:r>
+        <w:rPr>
+          <w:rFonts w:ascii="American Typewriter" w:hAnsi="American Typewriter"/>
+          <w:rtl w:val="0"/>
+          <w:lang w:val="fr-FR"/>
+        </w:rPr>
+        <w:t>/ ;</w:t>
+      </w:r>
+    </w:p>
+    <w:p>
+      <w:pPr>
+        <w:pStyle w:val="Body"/>
+        <w:jc w:val="both"/>
+        <w:rPr>
+          <w:rFonts w:ascii="American Typewriter" w:cs="American Typewriter" w:hAnsi="American Typewriter" w:eastAsia="American Typewriter"/>
+        </w:rPr>
+      </w:pPr>
+      <w:r>
+        <w:rPr>
+          <w:rFonts w:ascii="American Typewriter" w:hAnsi="American Typewriter"/>
+          <w:rtl w:val="0"/>
+        </w:rPr>
+        <w:t>R</w:t>
+      </w:r>
+      <w:r>
+        <w:rPr>
+          <w:rFonts w:ascii="American Typewriter" w:cs="American Typewriter" w:hAnsi="American Typewriter" w:eastAsia="American Typewriter"/>
+        </w:rPr>
+        <w:tab/>
+      </w:r>
+      <w:r>
+        <w:rPr>
+          <w:rFonts w:ascii="American Typewriter" w:hAnsi="American Typewriter"/>
+          <w:rtl w:val="0"/>
+        </w:rPr>
+        <w:t>(</w:t>
+      </w:r>
+      <w:r>
+        <w:rPr>
+          <w:rFonts w:ascii="American Typewriter" w:hAnsi="American Typewriter" w:hint="default"/>
+          <w:rtl w:val="0"/>
+          <w:lang w:val="ru-RU"/>
+        </w:rPr>
+        <w:t>начальный адрес внешнего устройства</w:t>
+      </w:r>
+      <w:r>
+        <w:rPr>
+          <w:rFonts w:ascii="American Typewriter" w:hAnsi="American Typewriter"/>
+          <w:rtl w:val="0"/>
+        </w:rPr>
+        <w:t>), (</w:t>
+      </w:r>
+      <w:r>
+        <w:rPr>
+          <w:rFonts w:ascii="American Typewriter" w:hAnsi="American Typewriter" w:hint="default"/>
+          <w:rtl w:val="0"/>
+          <w:lang w:val="ru-RU"/>
+        </w:rPr>
+        <w:t>конечный адрес</w:t>
+      </w:r>
+      <w:r>
+        <w:rPr>
+          <w:rFonts w:ascii="American Typewriter" w:hAnsi="American Typewriter"/>
+          <w:rtl w:val="0"/>
+          <w:lang w:val="en-US"/>
+        </w:rPr>
+        <w:t xml:space="preserve"> </w:t>
+      </w:r>
+      <w:r>
+        <w:rPr>
+          <w:rFonts w:ascii="American Typewriter" w:hAnsi="American Typewriter" w:hint="default"/>
+          <w:rtl w:val="0"/>
+          <w:lang w:val="ru-RU"/>
+        </w:rPr>
+        <w:t xml:space="preserve">внешнего </w:t>
+      </w:r>
+      <w:r>
+        <w:rPr>
+          <w:rFonts w:ascii="American Typewriter" w:cs="American Typewriter" w:hAnsi="American Typewriter" w:eastAsia="American Typewriter"/>
+        </w:rPr>
+        <w:tab/>
+        <w:tab/>
+        <w:tab/>
+        <w:tab/>
+      </w:r>
+      <w:r>
+        <w:rPr>
+          <w:rFonts w:ascii="American Typewriter" w:hAnsi="American Typewriter" w:hint="default"/>
+          <w:rtl w:val="0"/>
+          <w:lang w:val="ru-RU"/>
+        </w:rPr>
+        <w:t>устройства</w:t>
+      </w:r>
+      <w:r>
+        <w:rPr>
+          <w:rFonts w:ascii="American Typewriter" w:hAnsi="American Typewriter"/>
+          <w:rtl w:val="0"/>
+        </w:rPr>
+        <w:t>), (</w:t>
+      </w:r>
+      <w:r>
+        <w:rPr>
+          <w:rFonts w:ascii="American Typewriter" w:hAnsi="American Typewriter" w:hint="default"/>
+          <w:rtl w:val="0"/>
+        </w:rPr>
+        <w:t xml:space="preserve">адрес загрузки </w:t>
+      </w:r>
+      <w:r>
+        <w:rPr>
+          <w:rFonts w:ascii="American Typewriter" w:hAnsi="American Typewriter"/>
+          <w:rtl w:val="0"/>
+          <w:lang w:val="it-IT"/>
+        </w:rPr>
+        <w:t>);</w:t>
+      </w:r>
+    </w:p>
+    <w:p>
+      <w:pPr>
+        <w:pStyle w:val="Body"/>
+        <w:jc w:val="both"/>
+        <w:rPr>
+          <w:rFonts w:ascii="American Typewriter" w:cs="American Typewriter" w:hAnsi="American Typewriter" w:eastAsia="American Typewriter"/>
+        </w:rPr>
+      </w:pPr>
+      <w:r>
+        <w:rPr>
+          <w:rFonts w:ascii="American Typewriter" w:hAnsi="American Typewriter"/>
+          <w:rtl w:val="0"/>
+        </w:rPr>
+        <w:t>0</w:t>
+      </w:r>
+      <w:r>
+        <w:rPr>
+          <w:rFonts w:ascii="American Typewriter" w:cs="American Typewriter" w:hAnsi="American Typewriter" w:eastAsia="American Typewriter"/>
+        </w:rPr>
+        <w:tab/>
+      </w:r>
+      <w:r>
+        <w:rPr>
+          <w:rFonts w:ascii="American Typewriter" w:hAnsi="American Typewriter"/>
+          <w:rtl w:val="0"/>
+        </w:rPr>
+        <w:t>(</w:t>
+      </w:r>
+      <w:r>
+        <w:rPr>
+          <w:rFonts w:ascii="American Typewriter" w:hAnsi="American Typewriter" w:hint="default"/>
+          <w:rtl w:val="0"/>
+          <w:lang w:val="ru-RU"/>
+        </w:rPr>
+        <w:t>начальный адрес</w:t>
+      </w:r>
+      <w:r>
+        <w:rPr>
+          <w:rFonts w:ascii="American Typewriter" w:hAnsi="American Typewriter"/>
+          <w:rtl w:val="0"/>
+        </w:rPr>
+        <w:t>), (</w:t>
+      </w:r>
+      <w:r>
+        <w:rPr>
+          <w:rFonts w:ascii="American Typewriter" w:hAnsi="American Typewriter" w:hint="default"/>
+          <w:rtl w:val="0"/>
+          <w:lang w:val="ru-RU"/>
+        </w:rPr>
+        <w:t>конечный адрес</w:t>
+      </w:r>
+      <w:r>
+        <w:rPr>
+          <w:rFonts w:ascii="American Typewriter" w:hAnsi="American Typewriter"/>
+          <w:rtl w:val="0"/>
+        </w:rPr>
+        <w:t>) / , (</w:t>
+      </w:r>
+      <w:r>
+        <w:rPr>
+          <w:rFonts w:ascii="American Typewriter" w:hAnsi="American Typewriter" w:hint="default"/>
+          <w:rtl w:val="0"/>
+          <w:lang w:val="ru-RU"/>
+        </w:rPr>
+        <w:t>скорость</w:t>
+      </w:r>
+      <w:r>
+        <w:rPr>
+          <w:rFonts w:ascii="American Typewriter" w:hAnsi="American Typewriter"/>
+          <w:rtl w:val="0"/>
+        </w:rPr>
+        <w:t>)/.</w:t>
+      </w:r>
+    </w:p>
+    <w:p>
+      <w:pPr>
+        <w:pStyle w:val="Body"/>
+        <w:jc w:val="both"/>
+        <w:rPr>
+          <w:rFonts w:ascii="American Typewriter" w:cs="American Typewriter" w:hAnsi="American Typewriter" w:eastAsia="American Typewriter"/>
+        </w:rPr>
+      </w:pPr>
+    </w:p>
+    <w:p>
+      <w:pPr>
+        <w:pStyle w:val="Body"/>
+        <w:jc w:val="both"/>
+        <w:rPr>
+          <w:rFonts w:ascii="American Typewriter" w:cs="American Typewriter" w:hAnsi="American Typewriter" w:eastAsia="American Typewriter"/>
+        </w:rPr>
+      </w:pPr>
+      <w:r>
+        <w:rPr>
+          <w:rFonts w:ascii="American Typewriter" w:hAnsi="American Typewriter" w:hint="default"/>
+          <w:rtl w:val="0"/>
+          <w:lang w:val="ru-RU"/>
+        </w:rPr>
+        <w:t>Примечание</w:t>
+      </w:r>
+      <w:r>
+        <w:rPr>
+          <w:rFonts w:ascii="American Typewriter" w:hAnsi="American Typewriter"/>
+          <w:rtl w:val="0"/>
+        </w:rPr>
+        <w:t xml:space="preserve">. </w:t>
+      </w:r>
+      <w:r>
+        <w:rPr>
+          <w:rFonts w:ascii="American Typewriter" w:hAnsi="American Typewriter" w:hint="default"/>
+          <w:rtl w:val="0"/>
+          <w:lang w:val="ru-RU"/>
+        </w:rPr>
+        <w:t>Параметры формата директив</w:t>
+      </w:r>
+      <w:r>
+        <w:rPr>
+          <w:rFonts w:ascii="American Typewriter" w:hAnsi="American Typewriter"/>
+          <w:rtl w:val="0"/>
+        </w:rPr>
+        <w:t xml:space="preserve">, </w:t>
+      </w:r>
+      <w:r>
+        <w:rPr>
+          <w:rFonts w:ascii="American Typewriter" w:hAnsi="American Typewriter" w:hint="default"/>
+          <w:rtl w:val="0"/>
+          <w:lang w:val="ru-RU"/>
+        </w:rPr>
+        <w:t>выделенные наклонными</w:t>
+      </w:r>
+      <w:r>
+        <w:rPr>
+          <w:rFonts w:ascii="American Typewriter" w:hAnsi="American Typewriter"/>
+          <w:rtl w:val="0"/>
+          <w:lang w:val="en-US"/>
+        </w:rPr>
+        <w:t xml:space="preserve"> </w:t>
+      </w:r>
+      <w:r>
+        <w:rPr>
+          <w:rFonts w:ascii="American Typewriter" w:hAnsi="American Typewriter" w:hint="default"/>
+          <w:rtl w:val="0"/>
+        </w:rPr>
+        <w:t>чертами</w:t>
+      </w:r>
+      <w:r>
+        <w:rPr>
+          <w:rFonts w:ascii="American Typewriter" w:hAnsi="American Typewriter"/>
+          <w:rtl w:val="0"/>
+        </w:rPr>
+        <w:t xml:space="preserve">, </w:t>
+      </w:r>
+      <w:r>
+        <w:rPr>
+          <w:rFonts w:ascii="American Typewriter" w:hAnsi="American Typewriter" w:hint="default"/>
+          <w:rtl w:val="0"/>
+          <w:lang w:val="ru-RU"/>
+        </w:rPr>
+        <w:t>необязательны</w:t>
       </w:r>
       <w:r>
         <w:rPr>

</xml_diff>